<commit_message>
Update PROJETC PLAN DOCUMENT.docx
</commit_message>
<xml_diff>
--- a/PROJETC PLAN DOCUMENT.docx
+++ b/PROJETC PLAN DOCUMENT.docx
@@ -2302,6 +2302,14 @@
                 <w:szCs w:val="26"/>
               </w:rPr>
             </w:pPr>
+            <w:r>
+              <w:rPr>
+                <w:rFonts w:ascii="Times New Roman" w:eastAsia="Times New Roman" w:hAnsi="Times New Roman" w:cs="Times New Roman"/>
+                <w:sz w:val="26"/>
+                <w:szCs w:val="26"/>
+              </w:rPr>
+              <w:t>29219064937</w:t>
+            </w:r>
           </w:p>
         </w:tc>
         <w:tc>
@@ -10883,7 +10891,7 @@
                 <w:szCs w:val="26"/>
                 <w:lang w:val="vi-VN"/>
               </w:rPr>
-              <w:t>2</w:t>
+              <w:t>5</w:t>
             </w:r>
             <w:r>
               <w:rPr>
@@ -11023,20 +11031,9 @@
                 <w:color w:val="000000" w:themeColor="text1"/>
                 <w:sz w:val="26"/>
                 <w:szCs w:val="26"/>
-              </w:rPr>
-              <w:t>2</w:t>
-            </w:r>
-            <w:r>
-              <w:rPr>
-                <w:rFonts w:ascii="Times New Roman" w:hAnsi="Times New Roman" w:cs="Times New Roman"/>
-                <w:b/>
-                <w:bCs/>
-                <w:color w:val="000000" w:themeColor="text1"/>
-                <w:sz w:val="26"/>
-                <w:szCs w:val="26"/>
-                <w:lang w:val="vi-VN"/>
-              </w:rPr>
-              <w:t>7</w:t>
+                <w:lang w:val="vi-VN"/>
+              </w:rPr>
+              <w:t>02</w:t>
             </w:r>
             <w:r>
               <w:rPr>
@@ -11059,7 +11056,7 @@
                 <w:szCs w:val="26"/>
                 <w:lang w:val="vi-VN"/>
               </w:rPr>
-              <w:t>2</w:t>
+              <w:t>3</w:t>
             </w:r>
             <w:r>
               <w:rPr>
@@ -11630,7 +11627,7 @@
                 <w:szCs w:val="26"/>
                 <w:lang w:val="vi-VN"/>
               </w:rPr>
-              <w:t>7</w:t>
+              <w:t>6</w:t>
             </w:r>
             <w:r>
               <w:rPr>
@@ -11675,7 +11672,7 @@
                 <w:szCs w:val="26"/>
                 <w:lang w:val="vi-VN"/>
               </w:rPr>
-              <w:t>7</w:t>
+              <w:t>6</w:t>
             </w:r>
             <w:r>
               <w:rPr>
@@ -11789,8 +11786,9 @@
                 <w:rFonts w:ascii="Times New Roman" w:hAnsi="Times New Roman" w:cs="Times New Roman"/>
                 <w:sz w:val="26"/>
                 <w:szCs w:val="26"/>
-              </w:rPr>
-              <w:t>1</w:t>
+                <w:lang w:val="vi-VN"/>
+              </w:rPr>
+              <w:t>2</w:t>
             </w:r>
             <w:r>
               <w:rPr>
@@ -11800,6 +11798,14 @@
               </w:rPr>
               <w:t xml:space="preserve"> day</w:t>
             </w:r>
+            <w:r>
+              <w:rPr>
+                <w:rFonts w:ascii="Times New Roman" w:hAnsi="Times New Roman" w:cs="Times New Roman"/>
+                <w:sz w:val="26"/>
+                <w:szCs w:val="26"/>
+              </w:rPr>
+              <w:t>s</w:t>
+            </w:r>
           </w:p>
         </w:tc>
         <w:tc>
@@ -11834,7 +11840,7 @@
                 <w:szCs w:val="26"/>
                 <w:lang w:val="vi-VN"/>
               </w:rPr>
-              <w:t>7</w:t>
+              <w:t>6</w:t>
             </w:r>
             <w:r>
               <w:rPr>
@@ -12004,21 +12010,74 @@
                 <w:szCs w:val="26"/>
                 <w:lang w:val="vi-VN"/>
               </w:rPr>
+              <w:t>5</w:t>
+            </w:r>
+            <w:r>
+              <w:rPr>
+                <w:rFonts w:ascii="Times New Roman" w:hAnsi="Times New Roman" w:cs="Times New Roman"/>
+                <w:sz w:val="26"/>
+                <w:szCs w:val="26"/>
+              </w:rPr>
+              <w:t xml:space="preserve"> day</w:t>
+            </w:r>
+            <w:r>
+              <w:rPr>
+                <w:rFonts w:ascii="Times New Roman" w:hAnsi="Times New Roman" w:cs="Times New Roman"/>
+                <w:sz w:val="26"/>
+                <w:szCs w:val="26"/>
+              </w:rPr>
+              <w:t>s</w:t>
+            </w:r>
+          </w:p>
+        </w:tc>
+        <w:tc>
+          <w:tcPr>
+            <w:tcW w:w="1842" w:type="dxa"/>
+          </w:tcPr>
+          <w:p>
+            <w:pPr>
+              <w:spacing w:before="120" w:after="120" w:line="276" w:lineRule="auto"/>
+              <w:jc w:val="center"/>
+              <w:rPr>
+                <w:rFonts w:ascii="Times New Roman" w:hAnsi="Times New Roman" w:cs="Times New Roman"/>
+                <w:color w:val="000000" w:themeColor="text1"/>
+                <w:sz w:val="26"/>
+                <w:szCs w:val="26"/>
+              </w:rPr>
+            </w:pPr>
+            <w:r>
+              <w:rPr>
+                <w:rFonts w:ascii="Times New Roman" w:hAnsi="Times New Roman" w:cs="Times New Roman"/>
+                <w:color w:val="000000" w:themeColor="text1"/>
+                <w:sz w:val="26"/>
+                <w:szCs w:val="26"/>
+              </w:rPr>
               <w:t>2</w:t>
             </w:r>
             <w:r>
               <w:rPr>
                 <w:rFonts w:ascii="Times New Roman" w:hAnsi="Times New Roman" w:cs="Times New Roman"/>
-                <w:sz w:val="26"/>
-                <w:szCs w:val="26"/>
-              </w:rPr>
-              <w:t xml:space="preserve"> day</w:t>
-            </w:r>
-          </w:p>
-        </w:tc>
-        <w:tc>
-          <w:tcPr>
-            <w:tcW w:w="1842" w:type="dxa"/>
+                <w:color w:val="000000" w:themeColor="text1"/>
+                <w:sz w:val="26"/>
+                <w:szCs w:val="26"/>
+                <w:lang w:val="vi-VN"/>
+              </w:rPr>
+              <w:t>6</w:t>
+            </w:r>
+            <w:r>
+              <w:rPr>
+                <w:rFonts w:ascii="Times New Roman" w:hAnsi="Times New Roman" w:cs="Times New Roman"/>
+                <w:color w:val="000000" w:themeColor="text1"/>
+                <w:sz w:val="26"/>
+                <w:szCs w:val="26"/>
+              </w:rPr>
+              <w:t>/02/2025</w:t>
+            </w:r>
+          </w:p>
+        </w:tc>
+        <w:tc>
+          <w:tcPr>
+            <w:tcW w:w="1418" w:type="dxa"/>
           </w:tcPr>
           <w:p>
             <w:pPr>
@@ -12037,72 +12096,37 @@
                 <w:color w:val="000000" w:themeColor="text1"/>
                 <w:sz w:val="26"/>
                 <w:szCs w:val="26"/>
-              </w:rPr>
-              <w:t>2</w:t>
-            </w:r>
-            <w:r>
-              <w:rPr>
-                <w:rFonts w:ascii="Times New Roman" w:hAnsi="Times New Roman" w:cs="Times New Roman"/>
-                <w:color w:val="000000" w:themeColor="text1"/>
-                <w:sz w:val="26"/>
-                <w:szCs w:val="26"/>
-                <w:lang w:val="vi-VN"/>
-              </w:rPr>
-              <w:t>7</w:t>
-            </w:r>
-            <w:r>
-              <w:rPr>
-                <w:rFonts w:ascii="Times New Roman" w:hAnsi="Times New Roman" w:cs="Times New Roman"/>
-                <w:color w:val="000000" w:themeColor="text1"/>
-                <w:sz w:val="26"/>
-                <w:szCs w:val="26"/>
-              </w:rPr>
-              <w:t>/02/2025</w:t>
-            </w:r>
-          </w:p>
-        </w:tc>
-        <w:tc>
-          <w:tcPr>
-            <w:tcW w:w="1418" w:type="dxa"/>
-          </w:tcPr>
-          <w:p>
-            <w:pPr>
-              <w:spacing w:before="120" w:after="120" w:line="276" w:lineRule="auto"/>
-              <w:jc w:val="center"/>
-              <w:rPr>
-                <w:rFonts w:ascii="Times New Roman" w:hAnsi="Times New Roman" w:cs="Times New Roman"/>
-                <w:color w:val="000000" w:themeColor="text1"/>
-                <w:sz w:val="26"/>
-                <w:szCs w:val="26"/>
-              </w:rPr>
-            </w:pPr>
-            <w:r>
-              <w:rPr>
-                <w:rFonts w:ascii="Times New Roman" w:hAnsi="Times New Roman" w:cs="Times New Roman"/>
-                <w:color w:val="000000" w:themeColor="text1"/>
-                <w:sz w:val="26"/>
-                <w:szCs w:val="26"/>
-              </w:rPr>
-              <w:t>2</w:t>
-            </w:r>
-            <w:r>
-              <w:rPr>
-                <w:rFonts w:ascii="Times New Roman" w:hAnsi="Times New Roman" w:cs="Times New Roman"/>
-                <w:color w:val="000000" w:themeColor="text1"/>
-                <w:sz w:val="26"/>
-                <w:szCs w:val="26"/>
-                <w:lang w:val="vi-VN"/>
-              </w:rPr>
-              <w:t>8</w:t>
-            </w:r>
-            <w:r>
-              <w:rPr>
-                <w:rFonts w:ascii="Times New Roman" w:hAnsi="Times New Roman" w:cs="Times New Roman"/>
-                <w:color w:val="000000" w:themeColor="text1"/>
-                <w:sz w:val="26"/>
-                <w:szCs w:val="26"/>
-              </w:rPr>
-              <w:t>/02/2025</w:t>
+                <w:lang w:val="vi-VN"/>
+              </w:rPr>
+              <w:t>0</w:t>
+            </w:r>
+            <w:r>
+              <w:rPr>
+                <w:rFonts w:ascii="Times New Roman" w:hAnsi="Times New Roman" w:cs="Times New Roman"/>
+                <w:color w:val="000000" w:themeColor="text1"/>
+                <w:sz w:val="26"/>
+                <w:szCs w:val="26"/>
+              </w:rPr>
+              <w:t>2/0</w:t>
+            </w:r>
+            <w:r>
+              <w:rPr>
+                <w:rFonts w:ascii="Times New Roman" w:hAnsi="Times New Roman" w:cs="Times New Roman"/>
+                <w:color w:val="000000" w:themeColor="text1"/>
+                <w:sz w:val="26"/>
+                <w:szCs w:val="26"/>
+                <w:lang w:val="vi-VN"/>
+              </w:rPr>
+              <w:t>3</w:t>
+            </w:r>
+            <w:r>
+              <w:rPr>
+                <w:rFonts w:ascii="Times New Roman" w:hAnsi="Times New Roman" w:cs="Times New Roman"/>
+                <w:color w:val="000000" w:themeColor="text1"/>
+                <w:sz w:val="26"/>
+                <w:szCs w:val="26"/>
+              </w:rPr>
+              <w:t>/2025</w:t>
             </w:r>
           </w:p>
         </w:tc>
@@ -12210,21 +12234,74 @@
                 <w:szCs w:val="26"/>
                 <w:lang w:val="vi-VN"/>
               </w:rPr>
+              <w:t>5</w:t>
+            </w:r>
+            <w:r>
+              <w:rPr>
+                <w:rFonts w:ascii="Times New Roman" w:hAnsi="Times New Roman" w:cs="Times New Roman"/>
+                <w:sz w:val="26"/>
+                <w:szCs w:val="26"/>
+              </w:rPr>
+              <w:t xml:space="preserve"> day</w:t>
+            </w:r>
+            <w:r>
+              <w:rPr>
+                <w:rFonts w:ascii="Times New Roman" w:hAnsi="Times New Roman" w:cs="Times New Roman"/>
+                <w:sz w:val="26"/>
+                <w:szCs w:val="26"/>
+              </w:rPr>
+              <w:t>s</w:t>
+            </w:r>
+          </w:p>
+        </w:tc>
+        <w:tc>
+          <w:tcPr>
+            <w:tcW w:w="1842" w:type="dxa"/>
+          </w:tcPr>
+          <w:p>
+            <w:pPr>
+              <w:spacing w:before="120" w:after="120" w:line="276" w:lineRule="auto"/>
+              <w:jc w:val="center"/>
+              <w:rPr>
+                <w:rFonts w:ascii="Times New Roman" w:hAnsi="Times New Roman" w:cs="Times New Roman"/>
+                <w:color w:val="000000" w:themeColor="text1"/>
+                <w:sz w:val="26"/>
+                <w:szCs w:val="26"/>
+              </w:rPr>
+            </w:pPr>
+            <w:r>
+              <w:rPr>
+                <w:rFonts w:ascii="Times New Roman" w:hAnsi="Times New Roman" w:cs="Times New Roman"/>
+                <w:color w:val="000000" w:themeColor="text1"/>
+                <w:sz w:val="26"/>
+                <w:szCs w:val="26"/>
+              </w:rPr>
               <w:t>2</w:t>
             </w:r>
             <w:r>
               <w:rPr>
                 <w:rFonts w:ascii="Times New Roman" w:hAnsi="Times New Roman" w:cs="Times New Roman"/>
-                <w:sz w:val="26"/>
-                <w:szCs w:val="26"/>
-              </w:rPr>
-              <w:t xml:space="preserve"> day</w:t>
-            </w:r>
-          </w:p>
-        </w:tc>
-        <w:tc>
-          <w:tcPr>
-            <w:tcW w:w="1842" w:type="dxa"/>
+                <w:color w:val="000000" w:themeColor="text1"/>
+                <w:sz w:val="26"/>
+                <w:szCs w:val="26"/>
+                <w:lang w:val="vi-VN"/>
+              </w:rPr>
+              <w:t>6</w:t>
+            </w:r>
+            <w:r>
+              <w:rPr>
+                <w:rFonts w:ascii="Times New Roman" w:hAnsi="Times New Roman" w:cs="Times New Roman"/>
+                <w:color w:val="000000" w:themeColor="text1"/>
+                <w:sz w:val="26"/>
+                <w:szCs w:val="26"/>
+              </w:rPr>
+              <w:t>/02/2025</w:t>
+            </w:r>
+          </w:p>
+        </w:tc>
+        <w:tc>
+          <w:tcPr>
+            <w:tcW w:w="1418" w:type="dxa"/>
           </w:tcPr>
           <w:p>
             <w:pPr>
@@ -12243,72 +12320,37 @@
                 <w:color w:val="000000" w:themeColor="text1"/>
                 <w:sz w:val="26"/>
                 <w:szCs w:val="26"/>
-              </w:rPr>
-              <w:t>2</w:t>
-            </w:r>
-            <w:r>
-              <w:rPr>
-                <w:rFonts w:ascii="Times New Roman" w:hAnsi="Times New Roman" w:cs="Times New Roman"/>
-                <w:color w:val="000000" w:themeColor="text1"/>
-                <w:sz w:val="26"/>
-                <w:szCs w:val="26"/>
-                <w:lang w:val="vi-VN"/>
-              </w:rPr>
-              <w:t>7</w:t>
-            </w:r>
-            <w:r>
-              <w:rPr>
-                <w:rFonts w:ascii="Times New Roman" w:hAnsi="Times New Roman" w:cs="Times New Roman"/>
-                <w:color w:val="000000" w:themeColor="text1"/>
-                <w:sz w:val="26"/>
-                <w:szCs w:val="26"/>
-              </w:rPr>
-              <w:t>/02/2025</w:t>
-            </w:r>
-          </w:p>
-        </w:tc>
-        <w:tc>
-          <w:tcPr>
-            <w:tcW w:w="1418" w:type="dxa"/>
-          </w:tcPr>
-          <w:p>
-            <w:pPr>
-              <w:spacing w:before="120" w:after="120" w:line="276" w:lineRule="auto"/>
-              <w:jc w:val="center"/>
-              <w:rPr>
-                <w:rFonts w:ascii="Times New Roman" w:hAnsi="Times New Roman" w:cs="Times New Roman"/>
-                <w:color w:val="000000" w:themeColor="text1"/>
-                <w:sz w:val="26"/>
-                <w:szCs w:val="26"/>
-              </w:rPr>
-            </w:pPr>
-            <w:r>
-              <w:rPr>
-                <w:rFonts w:ascii="Times New Roman" w:hAnsi="Times New Roman" w:cs="Times New Roman"/>
-                <w:color w:val="000000" w:themeColor="text1"/>
-                <w:sz w:val="26"/>
-                <w:szCs w:val="26"/>
-              </w:rPr>
-              <w:t>2</w:t>
-            </w:r>
-            <w:r>
-              <w:rPr>
-                <w:rFonts w:ascii="Times New Roman" w:hAnsi="Times New Roman" w:cs="Times New Roman"/>
-                <w:color w:val="000000" w:themeColor="text1"/>
-                <w:sz w:val="26"/>
-                <w:szCs w:val="26"/>
-                <w:lang w:val="vi-VN"/>
-              </w:rPr>
-              <w:t>8</w:t>
-            </w:r>
-            <w:r>
-              <w:rPr>
-                <w:rFonts w:ascii="Times New Roman" w:hAnsi="Times New Roman" w:cs="Times New Roman"/>
-                <w:color w:val="000000" w:themeColor="text1"/>
-                <w:sz w:val="26"/>
-                <w:szCs w:val="26"/>
-              </w:rPr>
-              <w:t>/02/2025</w:t>
+                <w:lang w:val="vi-VN"/>
+              </w:rPr>
+              <w:t>0</w:t>
+            </w:r>
+            <w:r>
+              <w:rPr>
+                <w:rFonts w:ascii="Times New Roman" w:hAnsi="Times New Roman" w:cs="Times New Roman"/>
+                <w:color w:val="000000" w:themeColor="text1"/>
+                <w:sz w:val="26"/>
+                <w:szCs w:val="26"/>
+              </w:rPr>
+              <w:t>2/0</w:t>
+            </w:r>
+            <w:r>
+              <w:rPr>
+                <w:rFonts w:ascii="Times New Roman" w:hAnsi="Times New Roman" w:cs="Times New Roman"/>
+                <w:color w:val="000000" w:themeColor="text1"/>
+                <w:sz w:val="26"/>
+                <w:szCs w:val="26"/>
+                <w:lang w:val="vi-VN"/>
+              </w:rPr>
+              <w:t>3</w:t>
+            </w:r>
+            <w:r>
+              <w:rPr>
+                <w:rFonts w:ascii="Times New Roman" w:hAnsi="Times New Roman" w:cs="Times New Roman"/>
+                <w:color w:val="000000" w:themeColor="text1"/>
+                <w:sz w:val="26"/>
+                <w:szCs w:val="26"/>
+              </w:rPr>
+              <w:t>/2025</w:t>
             </w:r>
           </w:p>
         </w:tc>
@@ -12413,8 +12455,25 @@
                 <w:rFonts w:ascii="Times New Roman" w:hAnsi="Times New Roman" w:cs="Times New Roman"/>
                 <w:sz w:val="26"/>
                 <w:szCs w:val="26"/>
-              </w:rPr>
-              <w:t>1 day</w:t>
+                <w:lang w:val="vi-VN"/>
+              </w:rPr>
+              <w:t>5</w:t>
+            </w:r>
+            <w:r>
+              <w:rPr>
+                <w:rFonts w:ascii="Times New Roman" w:hAnsi="Times New Roman" w:cs="Times New Roman"/>
+                <w:sz w:val="26"/>
+                <w:szCs w:val="26"/>
+              </w:rPr>
+              <w:t xml:space="preserve"> day</w:t>
+            </w:r>
+            <w:r>
+              <w:rPr>
+                <w:rFonts w:ascii="Times New Roman" w:hAnsi="Times New Roman" w:cs="Times New Roman"/>
+                <w:sz w:val="26"/>
+                <w:szCs w:val="26"/>
+              </w:rPr>
+              <w:t>s</w:t>
             </w:r>
           </w:p>
         </w:tc>
@@ -12451,7 +12510,7 @@
                 <w:szCs w:val="26"/>
                 <w:lang w:val="vi-VN"/>
               </w:rPr>
-              <w:t>7</w:t>
+              <w:t>6</w:t>
             </w:r>
             <w:r>
               <w:rPr>
@@ -12486,27 +12545,37 @@
                 <w:color w:val="000000" w:themeColor="text1"/>
                 <w:sz w:val="26"/>
                 <w:szCs w:val="26"/>
-              </w:rPr>
-              <w:t>2</w:t>
-            </w:r>
-            <w:r>
-              <w:rPr>
-                <w:rFonts w:ascii="Times New Roman" w:hAnsi="Times New Roman" w:cs="Times New Roman"/>
-                <w:color w:val="000000" w:themeColor="text1"/>
-                <w:sz w:val="26"/>
-                <w:szCs w:val="26"/>
-                <w:lang w:val="vi-VN"/>
-              </w:rPr>
-              <w:t>8</w:t>
-            </w:r>
-            <w:r>
-              <w:rPr>
-                <w:rFonts w:ascii="Times New Roman" w:hAnsi="Times New Roman" w:cs="Times New Roman"/>
-                <w:color w:val="000000" w:themeColor="text1"/>
-                <w:sz w:val="26"/>
-                <w:szCs w:val="26"/>
-              </w:rPr>
-              <w:t>/02/2025</w:t>
+                <w:lang w:val="vi-VN"/>
+              </w:rPr>
+              <w:t>02</w:t>
+            </w:r>
+            <w:r>
+              <w:rPr>
+                <w:rFonts w:ascii="Times New Roman" w:hAnsi="Times New Roman" w:cs="Times New Roman"/>
+                <w:color w:val="000000" w:themeColor="text1"/>
+                <w:sz w:val="26"/>
+                <w:szCs w:val="26"/>
+              </w:rPr>
+              <w:t>/0</w:t>
+            </w:r>
+            <w:r>
+              <w:rPr>
+                <w:rFonts w:ascii="Times New Roman" w:hAnsi="Times New Roman" w:cs="Times New Roman"/>
+                <w:color w:val="000000" w:themeColor="text1"/>
+                <w:sz w:val="26"/>
+                <w:szCs w:val="26"/>
+                <w:lang w:val="vi-VN"/>
+              </w:rPr>
+              <w:t>3/</w:t>
+            </w:r>
+            <w:r>
+              <w:rPr>
+                <w:rFonts w:ascii="Times New Roman" w:hAnsi="Times New Roman" w:cs="Times New Roman"/>
+                <w:color w:val="000000" w:themeColor="text1"/>
+                <w:sz w:val="26"/>
+                <w:szCs w:val="26"/>
+              </w:rPr>
+              <w:t>2025</w:t>
             </w:r>
           </w:p>
         </w:tc>
@@ -12672,31 +12741,32 @@
                 <w:color w:val="000000" w:themeColor="text1"/>
                 <w:sz w:val="26"/>
                 <w:szCs w:val="26"/>
-              </w:rPr>
-              <w:t>2</w:t>
-            </w:r>
-            <w:r>
-              <w:rPr>
-                <w:rFonts w:ascii="Times New Roman" w:hAnsi="Times New Roman" w:cs="Times New Roman"/>
-                <w:b/>
-                <w:bCs/>
-                <w:color w:val="000000" w:themeColor="text1"/>
-                <w:sz w:val="26"/>
-                <w:szCs w:val="26"/>
-                <w:lang w:val="vi-VN"/>
-              </w:rPr>
-              <w:t>9</w:t>
-            </w:r>
-            <w:r>
-              <w:rPr>
-                <w:rFonts w:ascii="Times New Roman" w:hAnsi="Times New Roman" w:cs="Times New Roman"/>
-                <w:b/>
-                <w:bCs/>
-                <w:color w:val="000000" w:themeColor="text1"/>
-                <w:sz w:val="26"/>
-                <w:szCs w:val="26"/>
-              </w:rPr>
-              <w:t>/02</w:t>
+                <w:lang w:val="vi-VN"/>
+              </w:rPr>
+              <w:t>02</w:t>
+            </w:r>
+            <w:r>
+              <w:rPr>
+                <w:rFonts w:ascii="Times New Roman" w:hAnsi="Times New Roman" w:cs="Times New Roman"/>
+                <w:b/>
+                <w:bCs/>
+                <w:color w:val="000000" w:themeColor="text1"/>
+                <w:sz w:val="26"/>
+                <w:szCs w:val="26"/>
+              </w:rPr>
+              <w:t>/0</w:t>
+            </w:r>
+            <w:r>
+              <w:rPr>
+                <w:rFonts w:ascii="Times New Roman" w:hAnsi="Times New Roman" w:cs="Times New Roman"/>
+                <w:b/>
+                <w:bCs/>
+                <w:color w:val="000000" w:themeColor="text1"/>
+                <w:sz w:val="26"/>
+                <w:szCs w:val="26"/>
+                <w:lang w:val="vi-VN"/>
+              </w:rPr>
+              <w:t>3</w:t>
             </w:r>
             <w:r>
               <w:rPr>
@@ -12717,6 +12787,7 @@
                 <w:color w:val="000000" w:themeColor="text1"/>
                 <w:sz w:val="26"/>
                 <w:szCs w:val="26"/>
+                <w:lang w:val="vi-VN"/>
               </w:rPr>
               <w:t>5</w:t>
             </w:r>
@@ -12747,31 +12818,55 @@
                 <w:color w:val="000000" w:themeColor="text1"/>
                 <w:sz w:val="26"/>
                 <w:szCs w:val="26"/>
-              </w:rPr>
-              <w:t>2</w:t>
-            </w:r>
-            <w:r>
-              <w:rPr>
-                <w:rFonts w:ascii="Times New Roman" w:hAnsi="Times New Roman" w:cs="Times New Roman"/>
-                <w:b/>
-                <w:bCs/>
-                <w:color w:val="000000" w:themeColor="text1"/>
-                <w:sz w:val="26"/>
-                <w:szCs w:val="26"/>
-                <w:lang w:val="vi-VN"/>
-              </w:rPr>
-              <w:t>9</w:t>
-            </w:r>
-            <w:r>
-              <w:rPr>
-                <w:rFonts w:ascii="Times New Roman" w:hAnsi="Times New Roman" w:cs="Times New Roman"/>
-                <w:b/>
-                <w:bCs/>
-                <w:color w:val="000000" w:themeColor="text1"/>
-                <w:sz w:val="26"/>
-                <w:szCs w:val="26"/>
-              </w:rPr>
-              <w:t>/02/2025</w:t>
+                <w:lang w:val="vi-VN"/>
+              </w:rPr>
+              <w:t>02</w:t>
+            </w:r>
+            <w:r>
+              <w:rPr>
+                <w:rFonts w:ascii="Times New Roman" w:hAnsi="Times New Roman" w:cs="Times New Roman"/>
+                <w:b/>
+                <w:bCs/>
+                <w:color w:val="000000" w:themeColor="text1"/>
+                <w:sz w:val="26"/>
+                <w:szCs w:val="26"/>
+              </w:rPr>
+              <w:t>/0</w:t>
+            </w:r>
+            <w:r>
+              <w:rPr>
+                <w:rFonts w:ascii="Times New Roman" w:hAnsi="Times New Roman" w:cs="Times New Roman"/>
+                <w:b/>
+                <w:bCs/>
+                <w:color w:val="000000" w:themeColor="text1"/>
+                <w:sz w:val="26"/>
+                <w:szCs w:val="26"/>
+                <w:lang w:val="vi-VN"/>
+              </w:rPr>
+              <w:t>3</w:t>
+            </w:r>
+            <w:r>
+              <w:rPr>
+                <w:rFonts w:ascii="Times New Roman" w:hAnsi="Times New Roman" w:cs="Times New Roman"/>
+                <w:b/>
+                <w:bCs/>
+                <w:color w:val="000000" w:themeColor="text1"/>
+                <w:sz w:val="26"/>
+                <w:szCs w:val="26"/>
+              </w:rPr>
+              <w:t>/202</w:t>
+            </w:r>
+            <w:r>
+              <w:rPr>
+                <w:rFonts w:ascii="Times New Roman" w:hAnsi="Times New Roman" w:cs="Times New Roman"/>
+                <w:b/>
+                <w:bCs/>
+                <w:color w:val="000000" w:themeColor="text1"/>
+                <w:sz w:val="26"/>
+                <w:szCs w:val="26"/>
+                <w:lang w:val="vi-VN"/>
+              </w:rPr>
+              <w:t>5</w:t>
             </w:r>
           </w:p>
         </w:tc>
@@ -12918,27 +13013,47 @@
                 <w:color w:val="000000" w:themeColor="text1"/>
                 <w:sz w:val="26"/>
                 <w:szCs w:val="26"/>
-              </w:rPr>
-              <w:t>2</w:t>
-            </w:r>
-            <w:r>
-              <w:rPr>
-                <w:rFonts w:ascii="Times New Roman" w:hAnsi="Times New Roman" w:cs="Times New Roman"/>
-                <w:color w:val="000000" w:themeColor="text1"/>
-                <w:sz w:val="26"/>
-                <w:szCs w:val="26"/>
-                <w:lang w:val="vi-VN"/>
-              </w:rPr>
-              <w:t>9</w:t>
-            </w:r>
-            <w:r>
-              <w:rPr>
-                <w:rFonts w:ascii="Times New Roman" w:hAnsi="Times New Roman" w:cs="Times New Roman"/>
-                <w:color w:val="000000" w:themeColor="text1"/>
-                <w:sz w:val="26"/>
-                <w:szCs w:val="26"/>
-              </w:rPr>
-              <w:t>/02/2025</w:t>
+                <w:lang w:val="vi-VN"/>
+              </w:rPr>
+              <w:t>02</w:t>
+            </w:r>
+            <w:r>
+              <w:rPr>
+                <w:rFonts w:ascii="Times New Roman" w:hAnsi="Times New Roman" w:cs="Times New Roman"/>
+                <w:color w:val="000000" w:themeColor="text1"/>
+                <w:sz w:val="26"/>
+                <w:szCs w:val="26"/>
+              </w:rPr>
+              <w:t>/0</w:t>
+            </w:r>
+            <w:r>
+              <w:rPr>
+                <w:rFonts w:ascii="Times New Roman" w:hAnsi="Times New Roman" w:cs="Times New Roman"/>
+                <w:color w:val="000000" w:themeColor="text1"/>
+                <w:sz w:val="26"/>
+                <w:szCs w:val="26"/>
+                <w:lang w:val="vi-VN"/>
+              </w:rPr>
+              <w:t>3</w:t>
+            </w:r>
+            <w:r>
+              <w:rPr>
+                <w:rFonts w:ascii="Times New Roman" w:hAnsi="Times New Roman" w:cs="Times New Roman"/>
+                <w:color w:val="000000" w:themeColor="text1"/>
+                <w:sz w:val="26"/>
+                <w:szCs w:val="26"/>
+              </w:rPr>
+              <w:t>/202</w:t>
+            </w:r>
+            <w:r>
+              <w:rPr>
+                <w:rFonts w:ascii="Times New Roman" w:hAnsi="Times New Roman" w:cs="Times New Roman"/>
+                <w:color w:val="000000" w:themeColor="text1"/>
+                <w:sz w:val="26"/>
+                <w:szCs w:val="26"/>
+                <w:lang w:val="vi-VN"/>
+              </w:rPr>
+              <w:t>5</w:t>
             </w:r>
           </w:p>
         </w:tc>
@@ -12964,27 +13079,47 @@
                 <w:color w:val="000000" w:themeColor="text1"/>
                 <w:sz w:val="26"/>
                 <w:szCs w:val="26"/>
-              </w:rPr>
-              <w:t>2</w:t>
-            </w:r>
-            <w:r>
-              <w:rPr>
-                <w:rFonts w:ascii="Times New Roman" w:hAnsi="Times New Roman" w:cs="Times New Roman"/>
-                <w:color w:val="000000" w:themeColor="text1"/>
-                <w:sz w:val="26"/>
-                <w:szCs w:val="26"/>
-                <w:lang w:val="vi-VN"/>
-              </w:rPr>
-              <w:t>9</w:t>
-            </w:r>
-            <w:r>
-              <w:rPr>
-                <w:rFonts w:ascii="Times New Roman" w:hAnsi="Times New Roman" w:cs="Times New Roman"/>
-                <w:color w:val="000000" w:themeColor="text1"/>
-                <w:sz w:val="26"/>
-                <w:szCs w:val="26"/>
-              </w:rPr>
-              <w:t>/02/2025</w:t>
+                <w:lang w:val="vi-VN"/>
+              </w:rPr>
+              <w:t>02</w:t>
+            </w:r>
+            <w:r>
+              <w:rPr>
+                <w:rFonts w:ascii="Times New Roman" w:hAnsi="Times New Roman" w:cs="Times New Roman"/>
+                <w:color w:val="000000" w:themeColor="text1"/>
+                <w:sz w:val="26"/>
+                <w:szCs w:val="26"/>
+              </w:rPr>
+              <w:t>/0</w:t>
+            </w:r>
+            <w:r>
+              <w:rPr>
+                <w:rFonts w:ascii="Times New Roman" w:hAnsi="Times New Roman" w:cs="Times New Roman"/>
+                <w:color w:val="000000" w:themeColor="text1"/>
+                <w:sz w:val="26"/>
+                <w:szCs w:val="26"/>
+                <w:lang w:val="vi-VN"/>
+              </w:rPr>
+              <w:t>3</w:t>
+            </w:r>
+            <w:r>
+              <w:rPr>
+                <w:rFonts w:ascii="Times New Roman" w:hAnsi="Times New Roman" w:cs="Times New Roman"/>
+                <w:color w:val="000000" w:themeColor="text1"/>
+                <w:sz w:val="26"/>
+                <w:szCs w:val="26"/>
+              </w:rPr>
+              <w:t>/202</w:t>
+            </w:r>
+            <w:r>
+              <w:rPr>
+                <w:rFonts w:ascii="Times New Roman" w:hAnsi="Times New Roman" w:cs="Times New Roman"/>
+                <w:color w:val="000000" w:themeColor="text1"/>
+                <w:sz w:val="26"/>
+                <w:szCs w:val="26"/>
+                <w:lang w:val="vi-VN"/>
+              </w:rPr>
+              <w:t>5</w:t>
             </w:r>
           </w:p>
         </w:tc>
@@ -13140,27 +13275,47 @@
                 <w:color w:val="000000" w:themeColor="text1"/>
                 <w:sz w:val="26"/>
                 <w:szCs w:val="26"/>
-              </w:rPr>
-              <w:t>2</w:t>
-            </w:r>
-            <w:r>
-              <w:rPr>
-                <w:rFonts w:ascii="Times New Roman" w:hAnsi="Times New Roman" w:cs="Times New Roman"/>
-                <w:color w:val="000000" w:themeColor="text1"/>
-                <w:sz w:val="26"/>
-                <w:szCs w:val="26"/>
-                <w:lang w:val="vi-VN"/>
-              </w:rPr>
-              <w:t>9</w:t>
-            </w:r>
-            <w:r>
-              <w:rPr>
-                <w:rFonts w:ascii="Times New Roman" w:hAnsi="Times New Roman" w:cs="Times New Roman"/>
-                <w:color w:val="000000" w:themeColor="text1"/>
-                <w:sz w:val="26"/>
-                <w:szCs w:val="26"/>
-              </w:rPr>
-              <w:t>/02/2025</w:t>
+                <w:lang w:val="vi-VN"/>
+              </w:rPr>
+              <w:t>02</w:t>
+            </w:r>
+            <w:r>
+              <w:rPr>
+                <w:rFonts w:ascii="Times New Roman" w:hAnsi="Times New Roman" w:cs="Times New Roman"/>
+                <w:color w:val="000000" w:themeColor="text1"/>
+                <w:sz w:val="26"/>
+                <w:szCs w:val="26"/>
+              </w:rPr>
+              <w:t>/0</w:t>
+            </w:r>
+            <w:r>
+              <w:rPr>
+                <w:rFonts w:ascii="Times New Roman" w:hAnsi="Times New Roman" w:cs="Times New Roman"/>
+                <w:color w:val="000000" w:themeColor="text1"/>
+                <w:sz w:val="26"/>
+                <w:szCs w:val="26"/>
+                <w:lang w:val="vi-VN"/>
+              </w:rPr>
+              <w:t>3</w:t>
+            </w:r>
+            <w:r>
+              <w:rPr>
+                <w:rFonts w:ascii="Times New Roman" w:hAnsi="Times New Roman" w:cs="Times New Roman"/>
+                <w:color w:val="000000" w:themeColor="text1"/>
+                <w:sz w:val="26"/>
+                <w:szCs w:val="26"/>
+              </w:rPr>
+              <w:t>/202</w:t>
+            </w:r>
+            <w:r>
+              <w:rPr>
+                <w:rFonts w:ascii="Times New Roman" w:hAnsi="Times New Roman" w:cs="Times New Roman"/>
+                <w:color w:val="000000" w:themeColor="text1"/>
+                <w:sz w:val="26"/>
+                <w:szCs w:val="26"/>
+                <w:lang w:val="vi-VN"/>
+              </w:rPr>
+              <w:t>5</w:t>
             </w:r>
           </w:p>
         </w:tc>
@@ -13186,27 +13341,47 @@
                 <w:color w:val="000000" w:themeColor="text1"/>
                 <w:sz w:val="26"/>
                 <w:szCs w:val="26"/>
-              </w:rPr>
-              <w:t>2</w:t>
-            </w:r>
-            <w:r>
-              <w:rPr>
-                <w:rFonts w:ascii="Times New Roman" w:hAnsi="Times New Roman" w:cs="Times New Roman"/>
-                <w:color w:val="000000" w:themeColor="text1"/>
-                <w:sz w:val="26"/>
-                <w:szCs w:val="26"/>
-                <w:lang w:val="vi-VN"/>
-              </w:rPr>
-              <w:t>9</w:t>
-            </w:r>
-            <w:r>
-              <w:rPr>
-                <w:rFonts w:ascii="Times New Roman" w:hAnsi="Times New Roman" w:cs="Times New Roman"/>
-                <w:color w:val="000000" w:themeColor="text1"/>
-                <w:sz w:val="26"/>
-                <w:szCs w:val="26"/>
-              </w:rPr>
-              <w:t>/02/2025</w:t>
+                <w:lang w:val="vi-VN"/>
+              </w:rPr>
+              <w:t>02</w:t>
+            </w:r>
+            <w:r>
+              <w:rPr>
+                <w:rFonts w:ascii="Times New Roman" w:hAnsi="Times New Roman" w:cs="Times New Roman"/>
+                <w:color w:val="000000" w:themeColor="text1"/>
+                <w:sz w:val="26"/>
+                <w:szCs w:val="26"/>
+              </w:rPr>
+              <w:t>/0</w:t>
+            </w:r>
+            <w:r>
+              <w:rPr>
+                <w:rFonts w:ascii="Times New Roman" w:hAnsi="Times New Roman" w:cs="Times New Roman"/>
+                <w:color w:val="000000" w:themeColor="text1"/>
+                <w:sz w:val="26"/>
+                <w:szCs w:val="26"/>
+                <w:lang w:val="vi-VN"/>
+              </w:rPr>
+              <w:t>3</w:t>
+            </w:r>
+            <w:r>
+              <w:rPr>
+                <w:rFonts w:ascii="Times New Roman" w:hAnsi="Times New Roman" w:cs="Times New Roman"/>
+                <w:color w:val="000000" w:themeColor="text1"/>
+                <w:sz w:val="26"/>
+                <w:szCs w:val="26"/>
+              </w:rPr>
+              <w:t>/202</w:t>
+            </w:r>
+            <w:r>
+              <w:rPr>
+                <w:rFonts w:ascii="Times New Roman" w:hAnsi="Times New Roman" w:cs="Times New Roman"/>
+                <w:color w:val="000000" w:themeColor="text1"/>
+                <w:sz w:val="26"/>
+                <w:szCs w:val="26"/>
+                <w:lang w:val="vi-VN"/>
+              </w:rPr>
+              <w:t>5</w:t>
             </w:r>
           </w:p>
         </w:tc>
@@ -13266,17 +13441,7 @@
                 <w:szCs w:val="26"/>
                 <w:lang w:val="vi-VN"/>
               </w:rPr>
-              <w:t>2.</w:t>
-            </w:r>
-            <w:r>
-              <w:rPr>
-                <w:rFonts w:ascii="Times New Roman" w:hAnsi="Times New Roman" w:cs="Times New Roman"/>
-                <w:color w:val="000000" w:themeColor="text1"/>
-                <w:sz w:val="26"/>
-                <w:szCs w:val="26"/>
-                <w:lang w:val="vi-VN"/>
-              </w:rPr>
-              <w:t>3</w:t>
+              <w:t>2.3</w:t>
             </w:r>
           </w:p>
         </w:tc>
@@ -13357,27 +13522,47 @@
                 <w:color w:val="000000" w:themeColor="text1"/>
                 <w:sz w:val="26"/>
                 <w:szCs w:val="26"/>
-              </w:rPr>
-              <w:t>2</w:t>
-            </w:r>
-            <w:r>
-              <w:rPr>
-                <w:rFonts w:ascii="Times New Roman" w:hAnsi="Times New Roman" w:cs="Times New Roman"/>
-                <w:color w:val="000000" w:themeColor="text1"/>
-                <w:sz w:val="26"/>
-                <w:szCs w:val="26"/>
-                <w:lang w:val="vi-VN"/>
-              </w:rPr>
-              <w:t>9</w:t>
-            </w:r>
-            <w:r>
-              <w:rPr>
-                <w:rFonts w:ascii="Times New Roman" w:hAnsi="Times New Roman" w:cs="Times New Roman"/>
-                <w:color w:val="000000" w:themeColor="text1"/>
-                <w:sz w:val="26"/>
-                <w:szCs w:val="26"/>
-              </w:rPr>
-              <w:t>/02/2025</w:t>
+                <w:lang w:val="vi-VN"/>
+              </w:rPr>
+              <w:t>02</w:t>
+            </w:r>
+            <w:r>
+              <w:rPr>
+                <w:rFonts w:ascii="Times New Roman" w:hAnsi="Times New Roman" w:cs="Times New Roman"/>
+                <w:color w:val="000000" w:themeColor="text1"/>
+                <w:sz w:val="26"/>
+                <w:szCs w:val="26"/>
+              </w:rPr>
+              <w:t>/0</w:t>
+            </w:r>
+            <w:r>
+              <w:rPr>
+                <w:rFonts w:ascii="Times New Roman" w:hAnsi="Times New Roman" w:cs="Times New Roman"/>
+                <w:color w:val="000000" w:themeColor="text1"/>
+                <w:sz w:val="26"/>
+                <w:szCs w:val="26"/>
+                <w:lang w:val="vi-VN"/>
+              </w:rPr>
+              <w:t>3</w:t>
+            </w:r>
+            <w:r>
+              <w:rPr>
+                <w:rFonts w:ascii="Times New Roman" w:hAnsi="Times New Roman" w:cs="Times New Roman"/>
+                <w:color w:val="000000" w:themeColor="text1"/>
+                <w:sz w:val="26"/>
+                <w:szCs w:val="26"/>
+              </w:rPr>
+              <w:t>/202</w:t>
+            </w:r>
+            <w:r>
+              <w:rPr>
+                <w:rFonts w:ascii="Times New Roman" w:hAnsi="Times New Roman" w:cs="Times New Roman"/>
+                <w:color w:val="000000" w:themeColor="text1"/>
+                <w:sz w:val="26"/>
+                <w:szCs w:val="26"/>
+                <w:lang w:val="vi-VN"/>
+              </w:rPr>
+              <w:t>5</w:t>
             </w:r>
           </w:p>
         </w:tc>
@@ -13403,27 +13588,47 @@
                 <w:color w:val="000000" w:themeColor="text1"/>
                 <w:sz w:val="26"/>
                 <w:szCs w:val="26"/>
-              </w:rPr>
-              <w:t>2</w:t>
-            </w:r>
-            <w:r>
-              <w:rPr>
-                <w:rFonts w:ascii="Times New Roman" w:hAnsi="Times New Roman" w:cs="Times New Roman"/>
-                <w:color w:val="000000" w:themeColor="text1"/>
-                <w:sz w:val="26"/>
-                <w:szCs w:val="26"/>
-                <w:lang w:val="vi-VN"/>
-              </w:rPr>
-              <w:t>9</w:t>
-            </w:r>
-            <w:r>
-              <w:rPr>
-                <w:rFonts w:ascii="Times New Roman" w:hAnsi="Times New Roman" w:cs="Times New Roman"/>
-                <w:color w:val="000000" w:themeColor="text1"/>
-                <w:sz w:val="26"/>
-                <w:szCs w:val="26"/>
-              </w:rPr>
-              <w:t>/02/2025</w:t>
+                <w:lang w:val="vi-VN"/>
+              </w:rPr>
+              <w:t>02</w:t>
+            </w:r>
+            <w:r>
+              <w:rPr>
+                <w:rFonts w:ascii="Times New Roman" w:hAnsi="Times New Roman" w:cs="Times New Roman"/>
+                <w:color w:val="000000" w:themeColor="text1"/>
+                <w:sz w:val="26"/>
+                <w:szCs w:val="26"/>
+              </w:rPr>
+              <w:t>/0</w:t>
+            </w:r>
+            <w:r>
+              <w:rPr>
+                <w:rFonts w:ascii="Times New Roman" w:hAnsi="Times New Roman" w:cs="Times New Roman"/>
+                <w:color w:val="000000" w:themeColor="text1"/>
+                <w:sz w:val="26"/>
+                <w:szCs w:val="26"/>
+                <w:lang w:val="vi-VN"/>
+              </w:rPr>
+              <w:t>3</w:t>
+            </w:r>
+            <w:r>
+              <w:rPr>
+                <w:rFonts w:ascii="Times New Roman" w:hAnsi="Times New Roman" w:cs="Times New Roman"/>
+                <w:color w:val="000000" w:themeColor="text1"/>
+                <w:sz w:val="26"/>
+                <w:szCs w:val="26"/>
+              </w:rPr>
+              <w:t>/202</w:t>
+            </w:r>
+            <w:r>
+              <w:rPr>
+                <w:rFonts w:ascii="Times New Roman" w:hAnsi="Times New Roman" w:cs="Times New Roman"/>
+                <w:color w:val="000000" w:themeColor="text1"/>
+                <w:sz w:val="26"/>
+                <w:szCs w:val="26"/>
+                <w:lang w:val="vi-VN"/>
+              </w:rPr>
+              <w:t>5</w:t>
             </w:r>
           </w:p>
         </w:tc>
@@ -13600,8 +13805,32 @@
                 <w:color w:val="000000" w:themeColor="text1"/>
                 <w:sz w:val="26"/>
                 <w:szCs w:val="26"/>
-              </w:rPr>
-              <w:t>28/02</w:t>
+                <w:lang w:val="vi-VN"/>
+              </w:rPr>
+              <w:t>02</w:t>
+            </w:r>
+            <w:r>
+              <w:rPr>
+                <w:rFonts w:ascii="Times New Roman" w:hAnsi="Times New Roman" w:cs="Times New Roman"/>
+                <w:b/>
+                <w:bCs/>
+                <w:color w:val="000000" w:themeColor="text1"/>
+                <w:sz w:val="26"/>
+                <w:szCs w:val="26"/>
+              </w:rPr>
+              <w:t>/0</w:t>
+            </w:r>
+            <w:r>
+              <w:rPr>
+                <w:rFonts w:ascii="Times New Roman" w:hAnsi="Times New Roman" w:cs="Times New Roman"/>
+                <w:b/>
+                <w:bCs/>
+                <w:color w:val="000000" w:themeColor="text1"/>
+                <w:sz w:val="26"/>
+                <w:szCs w:val="26"/>
+                <w:lang w:val="vi-VN"/>
+              </w:rPr>
+              <w:t>3</w:t>
             </w:r>
             <w:r>
               <w:rPr>
@@ -13622,6 +13851,7 @@
                 <w:color w:val="000000" w:themeColor="text1"/>
                 <w:sz w:val="26"/>
                 <w:szCs w:val="26"/>
+                <w:lang w:val="vi-VN"/>
               </w:rPr>
               <w:t>5</w:t>
             </w:r>
@@ -13653,8 +13883,32 @@
                 <w:color w:val="000000" w:themeColor="text1"/>
                 <w:sz w:val="26"/>
                 <w:szCs w:val="26"/>
-              </w:rPr>
-              <w:t>28/02</w:t>
+                <w:lang w:val="vi-VN"/>
+              </w:rPr>
+              <w:t>02</w:t>
+            </w:r>
+            <w:r>
+              <w:rPr>
+                <w:rFonts w:ascii="Times New Roman" w:hAnsi="Times New Roman" w:cs="Times New Roman"/>
+                <w:b/>
+                <w:bCs/>
+                <w:color w:val="000000" w:themeColor="text1"/>
+                <w:sz w:val="26"/>
+                <w:szCs w:val="26"/>
+              </w:rPr>
+              <w:t>/0</w:t>
+            </w:r>
+            <w:r>
+              <w:rPr>
+                <w:rFonts w:ascii="Times New Roman" w:hAnsi="Times New Roman" w:cs="Times New Roman"/>
+                <w:b/>
+                <w:bCs/>
+                <w:color w:val="000000" w:themeColor="text1"/>
+                <w:sz w:val="26"/>
+                <w:szCs w:val="26"/>
+                <w:lang w:val="vi-VN"/>
+              </w:rPr>
+              <w:t>3</w:t>
             </w:r>
             <w:r>
               <w:rPr>
@@ -13675,6 +13929,7 @@
                 <w:color w:val="000000" w:themeColor="text1"/>
                 <w:sz w:val="26"/>
                 <w:szCs w:val="26"/>
+                <w:lang w:val="vi-VN"/>
               </w:rPr>
               <w:t>5</w:t>
             </w:r>
@@ -13843,8 +14098,47 @@
                 <w:color w:val="000000" w:themeColor="text1"/>
                 <w:sz w:val="26"/>
                 <w:szCs w:val="26"/>
-              </w:rPr>
-              <w:t>28/02/2025</w:t>
+                <w:lang w:val="vi-VN"/>
+              </w:rPr>
+              <w:t>02</w:t>
+            </w:r>
+            <w:r>
+              <w:rPr>
+                <w:rFonts w:ascii="Times New Roman" w:hAnsi="Times New Roman" w:cs="Times New Roman"/>
+                <w:color w:val="000000" w:themeColor="text1"/>
+                <w:sz w:val="26"/>
+                <w:szCs w:val="26"/>
+              </w:rPr>
+              <w:t>/0</w:t>
+            </w:r>
+            <w:r>
+              <w:rPr>
+                <w:rFonts w:ascii="Times New Roman" w:hAnsi="Times New Roman" w:cs="Times New Roman"/>
+                <w:color w:val="000000" w:themeColor="text1"/>
+                <w:sz w:val="26"/>
+                <w:szCs w:val="26"/>
+                <w:lang w:val="vi-VN"/>
+              </w:rPr>
+              <w:t>3</w:t>
+            </w:r>
+            <w:r>
+              <w:rPr>
+                <w:rFonts w:ascii="Times New Roman" w:hAnsi="Times New Roman" w:cs="Times New Roman"/>
+                <w:color w:val="000000" w:themeColor="text1"/>
+                <w:sz w:val="26"/>
+                <w:szCs w:val="26"/>
+              </w:rPr>
+              <w:t>/202</w:t>
+            </w:r>
+            <w:r>
+              <w:rPr>
+                <w:rFonts w:ascii="Times New Roman" w:hAnsi="Times New Roman" w:cs="Times New Roman"/>
+                <w:color w:val="000000" w:themeColor="text1"/>
+                <w:sz w:val="26"/>
+                <w:szCs w:val="26"/>
+                <w:lang w:val="vi-VN"/>
+              </w:rPr>
+              <w:t>5</w:t>
             </w:r>
           </w:p>
         </w:tc>
@@ -13870,8 +14164,47 @@
                 <w:color w:val="000000" w:themeColor="text1"/>
                 <w:sz w:val="26"/>
                 <w:szCs w:val="26"/>
-              </w:rPr>
-              <w:t>28/02/2025</w:t>
+                <w:lang w:val="vi-VN"/>
+              </w:rPr>
+              <w:t>02</w:t>
+            </w:r>
+            <w:r>
+              <w:rPr>
+                <w:rFonts w:ascii="Times New Roman" w:hAnsi="Times New Roman" w:cs="Times New Roman"/>
+                <w:color w:val="000000" w:themeColor="text1"/>
+                <w:sz w:val="26"/>
+                <w:szCs w:val="26"/>
+              </w:rPr>
+              <w:t>/0</w:t>
+            </w:r>
+            <w:r>
+              <w:rPr>
+                <w:rFonts w:ascii="Times New Roman" w:hAnsi="Times New Roman" w:cs="Times New Roman"/>
+                <w:color w:val="000000" w:themeColor="text1"/>
+                <w:sz w:val="26"/>
+                <w:szCs w:val="26"/>
+                <w:lang w:val="vi-VN"/>
+              </w:rPr>
+              <w:t>3</w:t>
+            </w:r>
+            <w:r>
+              <w:rPr>
+                <w:rFonts w:ascii="Times New Roman" w:hAnsi="Times New Roman" w:cs="Times New Roman"/>
+                <w:color w:val="000000" w:themeColor="text1"/>
+                <w:sz w:val="26"/>
+                <w:szCs w:val="26"/>
+              </w:rPr>
+              <w:t>/202</w:t>
+            </w:r>
+            <w:r>
+              <w:rPr>
+                <w:rFonts w:ascii="Times New Roman" w:hAnsi="Times New Roman" w:cs="Times New Roman"/>
+                <w:color w:val="000000" w:themeColor="text1"/>
+                <w:sz w:val="26"/>
+                <w:szCs w:val="26"/>
+                <w:lang w:val="vi-VN"/>
+              </w:rPr>
+              <w:t>5</w:t>
             </w:r>
           </w:p>
         </w:tc>
@@ -14049,8 +14382,47 @@
                 <w:color w:val="000000" w:themeColor="text1"/>
                 <w:sz w:val="26"/>
                 <w:szCs w:val="26"/>
-              </w:rPr>
-              <w:t>28/02/2025</w:t>
+                <w:lang w:val="vi-VN"/>
+              </w:rPr>
+              <w:t>02</w:t>
+            </w:r>
+            <w:r>
+              <w:rPr>
+                <w:rFonts w:ascii="Times New Roman" w:hAnsi="Times New Roman" w:cs="Times New Roman"/>
+                <w:color w:val="000000" w:themeColor="text1"/>
+                <w:sz w:val="26"/>
+                <w:szCs w:val="26"/>
+              </w:rPr>
+              <w:t>/0</w:t>
+            </w:r>
+            <w:r>
+              <w:rPr>
+                <w:rFonts w:ascii="Times New Roman" w:hAnsi="Times New Roman" w:cs="Times New Roman"/>
+                <w:color w:val="000000" w:themeColor="text1"/>
+                <w:sz w:val="26"/>
+                <w:szCs w:val="26"/>
+                <w:lang w:val="vi-VN"/>
+              </w:rPr>
+              <w:t>3</w:t>
+            </w:r>
+            <w:r>
+              <w:rPr>
+                <w:rFonts w:ascii="Times New Roman" w:hAnsi="Times New Roman" w:cs="Times New Roman"/>
+                <w:color w:val="000000" w:themeColor="text1"/>
+                <w:sz w:val="26"/>
+                <w:szCs w:val="26"/>
+              </w:rPr>
+              <w:t>/202</w:t>
+            </w:r>
+            <w:r>
+              <w:rPr>
+                <w:rFonts w:ascii="Times New Roman" w:hAnsi="Times New Roman" w:cs="Times New Roman"/>
+                <w:color w:val="000000" w:themeColor="text1"/>
+                <w:sz w:val="26"/>
+                <w:szCs w:val="26"/>
+                <w:lang w:val="vi-VN"/>
+              </w:rPr>
+              <w:t>5</w:t>
             </w:r>
           </w:p>
         </w:tc>
@@ -14076,8 +14448,47 @@
                 <w:color w:val="000000" w:themeColor="text1"/>
                 <w:sz w:val="26"/>
                 <w:szCs w:val="26"/>
-              </w:rPr>
-              <w:t>28/02/2025</w:t>
+                <w:lang w:val="vi-VN"/>
+              </w:rPr>
+              <w:t>02</w:t>
+            </w:r>
+            <w:r>
+              <w:rPr>
+                <w:rFonts w:ascii="Times New Roman" w:hAnsi="Times New Roman" w:cs="Times New Roman"/>
+                <w:color w:val="000000" w:themeColor="text1"/>
+                <w:sz w:val="26"/>
+                <w:szCs w:val="26"/>
+              </w:rPr>
+              <w:t>/0</w:t>
+            </w:r>
+            <w:r>
+              <w:rPr>
+                <w:rFonts w:ascii="Times New Roman" w:hAnsi="Times New Roman" w:cs="Times New Roman"/>
+                <w:color w:val="000000" w:themeColor="text1"/>
+                <w:sz w:val="26"/>
+                <w:szCs w:val="26"/>
+                <w:lang w:val="vi-VN"/>
+              </w:rPr>
+              <w:t>3</w:t>
+            </w:r>
+            <w:r>
+              <w:rPr>
+                <w:rFonts w:ascii="Times New Roman" w:hAnsi="Times New Roman" w:cs="Times New Roman"/>
+                <w:color w:val="000000" w:themeColor="text1"/>
+                <w:sz w:val="26"/>
+                <w:szCs w:val="26"/>
+              </w:rPr>
+              <w:t>/202</w:t>
+            </w:r>
+            <w:r>
+              <w:rPr>
+                <w:rFonts w:ascii="Times New Roman" w:hAnsi="Times New Roman" w:cs="Times New Roman"/>
+                <w:color w:val="000000" w:themeColor="text1"/>
+                <w:sz w:val="26"/>
+                <w:szCs w:val="26"/>
+                <w:lang w:val="vi-VN"/>
+              </w:rPr>
+              <w:t>5</w:t>
             </w:r>
           </w:p>
         </w:tc>
@@ -14285,6 +14696,7 @@
               <w:rPr>
                 <w:rFonts w:ascii="Times New Roman" w:hAnsi="Times New Roman" w:cs="Times New Roman"/>
                 <w:b/>
+                <w:bCs/>
                 <w:color w:val="000000" w:themeColor="text1"/>
                 <w:sz w:val="26"/>
                 <w:szCs w:val="26"/>
@@ -14296,38 +14708,42 @@
               <w:rPr>
                 <w:rFonts w:ascii="Times New Roman" w:hAnsi="Times New Roman" w:cs="Times New Roman"/>
                 <w:b/>
-                <w:color w:val="000000" w:themeColor="text1"/>
-                <w:sz w:val="26"/>
-                <w:szCs w:val="26"/>
-                <w:lang w:val="vi-VN"/>
-              </w:rPr>
-              <w:t>1</w:t>
-            </w:r>
-            <w:r>
-              <w:rPr>
-                <w:rFonts w:ascii="Times New Roman" w:hAnsi="Times New Roman" w:cs="Times New Roman"/>
-                <w:b/>
-                <w:color w:val="000000" w:themeColor="text1"/>
-                <w:sz w:val="26"/>
-                <w:szCs w:val="26"/>
-              </w:rPr>
-              <w:t>/</w:t>
-            </w:r>
-            <w:r>
-              <w:rPr>
-                <w:rFonts w:ascii="Times New Roman" w:hAnsi="Times New Roman" w:cs="Times New Roman"/>
-                <w:b/>
-                <w:color w:val="000000" w:themeColor="text1"/>
-                <w:sz w:val="26"/>
-                <w:szCs w:val="26"/>
-                <w:lang w:val="vi-VN"/>
-              </w:rPr>
-              <w:t>03</w:t>
-            </w:r>
-            <w:r>
-              <w:rPr>
-                <w:rFonts w:ascii="Times New Roman" w:hAnsi="Times New Roman" w:cs="Times New Roman"/>
-                <w:b/>
+                <w:bCs/>
+                <w:color w:val="000000" w:themeColor="text1"/>
+                <w:sz w:val="26"/>
+                <w:szCs w:val="26"/>
+                <w:lang w:val="vi-VN"/>
+              </w:rPr>
+              <w:t>3</w:t>
+            </w:r>
+            <w:r>
+              <w:rPr>
+                <w:rFonts w:ascii="Times New Roman" w:hAnsi="Times New Roman" w:cs="Times New Roman"/>
+                <w:b/>
+                <w:bCs/>
+                <w:color w:val="000000" w:themeColor="text1"/>
+                <w:sz w:val="26"/>
+                <w:szCs w:val="26"/>
+              </w:rPr>
+              <w:t>/0</w:t>
+            </w:r>
+            <w:r>
+              <w:rPr>
+                <w:rFonts w:ascii="Times New Roman" w:hAnsi="Times New Roman" w:cs="Times New Roman"/>
+                <w:b/>
+                <w:bCs/>
+                <w:color w:val="000000" w:themeColor="text1"/>
+                <w:sz w:val="26"/>
+                <w:szCs w:val="26"/>
+                <w:lang w:val="vi-VN"/>
+              </w:rPr>
+              <w:t>3</w:t>
+            </w:r>
+            <w:r>
+              <w:rPr>
+                <w:rFonts w:ascii="Times New Roman" w:hAnsi="Times New Roman" w:cs="Times New Roman"/>
+                <w:b/>
+                <w:bCs/>
                 <w:color w:val="000000" w:themeColor="text1"/>
                 <w:sz w:val="26"/>
                 <w:szCs w:val="26"/>
@@ -14338,6 +14754,7 @@
               <w:rPr>
                 <w:rFonts w:ascii="Times New Roman" w:hAnsi="Times New Roman" w:cs="Times New Roman"/>
                 <w:b/>
+                <w:bCs/>
                 <w:color w:val="000000" w:themeColor="text1"/>
                 <w:sz w:val="26"/>
                 <w:szCs w:val="26"/>
@@ -14369,38 +14786,7 @@
               <w:rPr>
                 <w:rFonts w:ascii="Times New Roman" w:hAnsi="Times New Roman" w:cs="Times New Roman"/>
                 <w:b/>
-                <w:color w:val="000000" w:themeColor="text1"/>
-                <w:sz w:val="26"/>
-                <w:szCs w:val="26"/>
-                <w:lang w:val="vi-VN"/>
-              </w:rPr>
-              <w:t>0</w:t>
-            </w:r>
-            <w:r>
-              <w:rPr>
-                <w:rFonts w:ascii="Times New Roman" w:hAnsi="Times New Roman" w:cs="Times New Roman"/>
-                <w:b/>
-                <w:color w:val="000000" w:themeColor="text1"/>
-                <w:sz w:val="26"/>
-                <w:szCs w:val="26"/>
-                <w:lang w:val="vi-VN"/>
-              </w:rPr>
-              <w:t>1</w:t>
-            </w:r>
-            <w:r>
-              <w:rPr>
-                <w:rFonts w:ascii="Times New Roman" w:hAnsi="Times New Roman" w:cs="Times New Roman"/>
-                <w:b/>
-                <w:color w:val="000000" w:themeColor="text1"/>
-                <w:sz w:val="26"/>
-                <w:szCs w:val="26"/>
-              </w:rPr>
-              <w:t>/</w:t>
-            </w:r>
-            <w:r>
-              <w:rPr>
-                <w:rFonts w:ascii="Times New Roman" w:hAnsi="Times New Roman" w:cs="Times New Roman"/>
-                <w:b/>
+                <w:bCs/>
                 <w:color w:val="000000" w:themeColor="text1"/>
                 <w:sz w:val="26"/>
                 <w:szCs w:val="26"/>
@@ -14412,6 +14798,30 @@
               <w:rPr>
                 <w:rFonts w:ascii="Times New Roman" w:hAnsi="Times New Roman" w:cs="Times New Roman"/>
                 <w:b/>
+                <w:bCs/>
+                <w:color w:val="000000" w:themeColor="text1"/>
+                <w:sz w:val="26"/>
+                <w:szCs w:val="26"/>
+              </w:rPr>
+              <w:t>/0</w:t>
+            </w:r>
+            <w:r>
+              <w:rPr>
+                <w:rFonts w:ascii="Times New Roman" w:hAnsi="Times New Roman" w:cs="Times New Roman"/>
+                <w:b/>
+                <w:bCs/>
+                <w:color w:val="000000" w:themeColor="text1"/>
+                <w:sz w:val="26"/>
+                <w:szCs w:val="26"/>
+                <w:lang w:val="vi-VN"/>
+              </w:rPr>
+              <w:t>3</w:t>
+            </w:r>
+            <w:r>
+              <w:rPr>
+                <w:rFonts w:ascii="Times New Roman" w:hAnsi="Times New Roman" w:cs="Times New Roman"/>
+                <w:b/>
+                <w:bCs/>
                 <w:color w:val="000000" w:themeColor="text1"/>
                 <w:sz w:val="26"/>
                 <w:szCs w:val="26"/>
@@ -14422,6 +14832,7 @@
               <w:rPr>
                 <w:rFonts w:ascii="Times New Roman" w:hAnsi="Times New Roman" w:cs="Times New Roman"/>
                 <w:b/>
+                <w:bCs/>
                 <w:color w:val="000000" w:themeColor="text1"/>
                 <w:sz w:val="26"/>
                 <w:szCs w:val="26"/>
@@ -14579,37 +14990,14 @@
               <w:jc w:val="center"/>
               <w:rPr>
                 <w:rFonts w:ascii="Times New Roman" w:hAnsi="Times New Roman" w:cs="Times New Roman"/>
-                <w:bCs/>
-                <w:color w:val="000000" w:themeColor="text1"/>
-                <w:sz w:val="26"/>
-                <w:szCs w:val="26"/>
-              </w:rPr>
-            </w:pPr>
-            <w:r>
-              <w:rPr>
-                <w:rFonts w:ascii="Times New Roman" w:hAnsi="Times New Roman" w:cs="Times New Roman"/>
-                <w:bCs/>
-                <w:color w:val="000000" w:themeColor="text1"/>
-                <w:sz w:val="26"/>
-                <w:szCs w:val="26"/>
-                <w:lang w:val="vi-VN"/>
-              </w:rPr>
-              <w:t>01</w:t>
-            </w:r>
-            <w:r>
-              <w:rPr>
-                <w:rFonts w:ascii="Times New Roman" w:hAnsi="Times New Roman" w:cs="Times New Roman"/>
-                <w:bCs/>
-                <w:color w:val="000000" w:themeColor="text1"/>
-                <w:sz w:val="26"/>
-                <w:szCs w:val="26"/>
-              </w:rPr>
-              <w:t>/</w:t>
-            </w:r>
-            <w:r>
-              <w:rPr>
-                <w:rFonts w:ascii="Times New Roman" w:hAnsi="Times New Roman" w:cs="Times New Roman"/>
-                <w:bCs/>
+                <w:color w:val="000000" w:themeColor="text1"/>
+                <w:sz w:val="26"/>
+                <w:szCs w:val="26"/>
+              </w:rPr>
+            </w:pPr>
+            <w:r>
+              <w:rPr>
+                <w:rFonts w:ascii="Times New Roman" w:hAnsi="Times New Roman" w:cs="Times New Roman"/>
                 <w:color w:val="000000" w:themeColor="text1"/>
                 <w:sz w:val="26"/>
                 <w:szCs w:val="26"/>
@@ -14620,7 +15008,25 @@
             <w:r>
               <w:rPr>
                 <w:rFonts w:ascii="Times New Roman" w:hAnsi="Times New Roman" w:cs="Times New Roman"/>
-                <w:bCs/>
+                <w:color w:val="000000" w:themeColor="text1"/>
+                <w:sz w:val="26"/>
+                <w:szCs w:val="26"/>
+              </w:rPr>
+              <w:t>/0</w:t>
+            </w:r>
+            <w:r>
+              <w:rPr>
+                <w:rFonts w:ascii="Times New Roman" w:hAnsi="Times New Roman" w:cs="Times New Roman"/>
+                <w:color w:val="000000" w:themeColor="text1"/>
+                <w:sz w:val="26"/>
+                <w:szCs w:val="26"/>
+                <w:lang w:val="vi-VN"/>
+              </w:rPr>
+              <w:t>3</w:t>
+            </w:r>
+            <w:r>
+              <w:rPr>
+                <w:rFonts w:ascii="Times New Roman" w:hAnsi="Times New Roman" w:cs="Times New Roman"/>
                 <w:color w:val="000000" w:themeColor="text1"/>
                 <w:sz w:val="26"/>
                 <w:szCs w:val="26"/>
@@ -14630,7 +15036,6 @@
             <w:r>
               <w:rPr>
                 <w:rFonts w:ascii="Times New Roman" w:hAnsi="Times New Roman" w:cs="Times New Roman"/>
-                <w:bCs/>
                 <w:color w:val="000000" w:themeColor="text1"/>
                 <w:sz w:val="26"/>
                 <w:szCs w:val="26"/>
@@ -14651,37 +15056,14 @@
               <w:jc w:val="center"/>
               <w:rPr>
                 <w:rFonts w:ascii="Times New Roman" w:hAnsi="Times New Roman" w:cs="Times New Roman"/>
-                <w:bCs/>
-                <w:color w:val="000000" w:themeColor="text1"/>
-                <w:sz w:val="26"/>
-                <w:szCs w:val="26"/>
-              </w:rPr>
-            </w:pPr>
-            <w:r>
-              <w:rPr>
-                <w:rFonts w:ascii="Times New Roman" w:hAnsi="Times New Roman" w:cs="Times New Roman"/>
-                <w:bCs/>
-                <w:color w:val="000000" w:themeColor="text1"/>
-                <w:sz w:val="26"/>
-                <w:szCs w:val="26"/>
-                <w:lang w:val="vi-VN"/>
-              </w:rPr>
-              <w:t>01</w:t>
-            </w:r>
-            <w:r>
-              <w:rPr>
-                <w:rFonts w:ascii="Times New Roman" w:hAnsi="Times New Roman" w:cs="Times New Roman"/>
-                <w:bCs/>
-                <w:color w:val="000000" w:themeColor="text1"/>
-                <w:sz w:val="26"/>
-                <w:szCs w:val="26"/>
-              </w:rPr>
-              <w:t>/</w:t>
-            </w:r>
-            <w:r>
-              <w:rPr>
-                <w:rFonts w:ascii="Times New Roman" w:hAnsi="Times New Roman" w:cs="Times New Roman"/>
-                <w:bCs/>
+                <w:color w:val="000000" w:themeColor="text1"/>
+                <w:sz w:val="26"/>
+                <w:szCs w:val="26"/>
+              </w:rPr>
+            </w:pPr>
+            <w:r>
+              <w:rPr>
+                <w:rFonts w:ascii="Times New Roman" w:hAnsi="Times New Roman" w:cs="Times New Roman"/>
                 <w:color w:val="000000" w:themeColor="text1"/>
                 <w:sz w:val="26"/>
                 <w:szCs w:val="26"/>
@@ -14692,7 +15074,25 @@
             <w:r>
               <w:rPr>
                 <w:rFonts w:ascii="Times New Roman" w:hAnsi="Times New Roman" w:cs="Times New Roman"/>
-                <w:bCs/>
+                <w:color w:val="000000" w:themeColor="text1"/>
+                <w:sz w:val="26"/>
+                <w:szCs w:val="26"/>
+              </w:rPr>
+              <w:t>/0</w:t>
+            </w:r>
+            <w:r>
+              <w:rPr>
+                <w:rFonts w:ascii="Times New Roman" w:hAnsi="Times New Roman" w:cs="Times New Roman"/>
+                <w:color w:val="000000" w:themeColor="text1"/>
+                <w:sz w:val="26"/>
+                <w:szCs w:val="26"/>
+                <w:lang w:val="vi-VN"/>
+              </w:rPr>
+              <w:t>3</w:t>
+            </w:r>
+            <w:r>
+              <w:rPr>
+                <w:rFonts w:ascii="Times New Roman" w:hAnsi="Times New Roman" w:cs="Times New Roman"/>
                 <w:color w:val="000000" w:themeColor="text1"/>
                 <w:sz w:val="26"/>
                 <w:szCs w:val="26"/>
@@ -14702,7 +15102,6 @@
             <w:r>
               <w:rPr>
                 <w:rFonts w:ascii="Times New Roman" w:hAnsi="Times New Roman" w:cs="Times New Roman"/>
-                <w:bCs/>
                 <w:color w:val="000000" w:themeColor="text1"/>
                 <w:sz w:val="26"/>
                 <w:szCs w:val="26"/>
@@ -14859,37 +15258,14 @@
               <w:jc w:val="center"/>
               <w:rPr>
                 <w:rFonts w:ascii="Times New Roman" w:hAnsi="Times New Roman" w:cs="Times New Roman"/>
-                <w:bCs/>
-                <w:color w:val="000000" w:themeColor="text1"/>
-                <w:sz w:val="26"/>
-                <w:szCs w:val="26"/>
-              </w:rPr>
-            </w:pPr>
-            <w:r>
-              <w:rPr>
-                <w:rFonts w:ascii="Times New Roman" w:hAnsi="Times New Roman" w:cs="Times New Roman"/>
-                <w:bCs/>
-                <w:color w:val="000000" w:themeColor="text1"/>
-                <w:sz w:val="26"/>
-                <w:szCs w:val="26"/>
-                <w:lang w:val="vi-VN"/>
-              </w:rPr>
-              <w:t>01</w:t>
-            </w:r>
-            <w:r>
-              <w:rPr>
-                <w:rFonts w:ascii="Times New Roman" w:hAnsi="Times New Roman" w:cs="Times New Roman"/>
-                <w:bCs/>
-                <w:color w:val="000000" w:themeColor="text1"/>
-                <w:sz w:val="26"/>
-                <w:szCs w:val="26"/>
-              </w:rPr>
-              <w:t>/</w:t>
-            </w:r>
-            <w:r>
-              <w:rPr>
-                <w:rFonts w:ascii="Times New Roman" w:hAnsi="Times New Roman" w:cs="Times New Roman"/>
-                <w:bCs/>
+                <w:color w:val="000000" w:themeColor="text1"/>
+                <w:sz w:val="26"/>
+                <w:szCs w:val="26"/>
+              </w:rPr>
+            </w:pPr>
+            <w:r>
+              <w:rPr>
+                <w:rFonts w:ascii="Times New Roman" w:hAnsi="Times New Roman" w:cs="Times New Roman"/>
                 <w:color w:val="000000" w:themeColor="text1"/>
                 <w:sz w:val="26"/>
                 <w:szCs w:val="26"/>
@@ -14900,7 +15276,25 @@
             <w:r>
               <w:rPr>
                 <w:rFonts w:ascii="Times New Roman" w:hAnsi="Times New Roman" w:cs="Times New Roman"/>
-                <w:bCs/>
+                <w:color w:val="000000" w:themeColor="text1"/>
+                <w:sz w:val="26"/>
+                <w:szCs w:val="26"/>
+              </w:rPr>
+              <w:t>/0</w:t>
+            </w:r>
+            <w:r>
+              <w:rPr>
+                <w:rFonts w:ascii="Times New Roman" w:hAnsi="Times New Roman" w:cs="Times New Roman"/>
+                <w:color w:val="000000" w:themeColor="text1"/>
+                <w:sz w:val="26"/>
+                <w:szCs w:val="26"/>
+                <w:lang w:val="vi-VN"/>
+              </w:rPr>
+              <w:t>3</w:t>
+            </w:r>
+            <w:r>
+              <w:rPr>
+                <w:rFonts w:ascii="Times New Roman" w:hAnsi="Times New Roman" w:cs="Times New Roman"/>
                 <w:color w:val="000000" w:themeColor="text1"/>
                 <w:sz w:val="26"/>
                 <w:szCs w:val="26"/>
@@ -14910,7 +15304,6 @@
             <w:r>
               <w:rPr>
                 <w:rFonts w:ascii="Times New Roman" w:hAnsi="Times New Roman" w:cs="Times New Roman"/>
-                <w:bCs/>
                 <w:color w:val="000000" w:themeColor="text1"/>
                 <w:sz w:val="26"/>
                 <w:szCs w:val="26"/>
@@ -14931,37 +15324,14 @@
               <w:jc w:val="center"/>
               <w:rPr>
                 <w:rFonts w:ascii="Times New Roman" w:hAnsi="Times New Roman" w:cs="Times New Roman"/>
-                <w:bCs/>
-                <w:color w:val="000000" w:themeColor="text1"/>
-                <w:sz w:val="26"/>
-                <w:szCs w:val="26"/>
-              </w:rPr>
-            </w:pPr>
-            <w:r>
-              <w:rPr>
-                <w:rFonts w:ascii="Times New Roman" w:hAnsi="Times New Roman" w:cs="Times New Roman"/>
-                <w:bCs/>
-                <w:color w:val="000000" w:themeColor="text1"/>
-                <w:sz w:val="26"/>
-                <w:szCs w:val="26"/>
-                <w:lang w:val="vi-VN"/>
-              </w:rPr>
-              <w:t>01</w:t>
-            </w:r>
-            <w:r>
-              <w:rPr>
-                <w:rFonts w:ascii="Times New Roman" w:hAnsi="Times New Roman" w:cs="Times New Roman"/>
-                <w:bCs/>
-                <w:color w:val="000000" w:themeColor="text1"/>
-                <w:sz w:val="26"/>
-                <w:szCs w:val="26"/>
-              </w:rPr>
-              <w:t>/</w:t>
-            </w:r>
-            <w:r>
-              <w:rPr>
-                <w:rFonts w:ascii="Times New Roman" w:hAnsi="Times New Roman" w:cs="Times New Roman"/>
-                <w:bCs/>
+                <w:color w:val="000000" w:themeColor="text1"/>
+                <w:sz w:val="26"/>
+                <w:szCs w:val="26"/>
+              </w:rPr>
+            </w:pPr>
+            <w:r>
+              <w:rPr>
+                <w:rFonts w:ascii="Times New Roman" w:hAnsi="Times New Roman" w:cs="Times New Roman"/>
                 <w:color w:val="000000" w:themeColor="text1"/>
                 <w:sz w:val="26"/>
                 <w:szCs w:val="26"/>
@@ -14972,7 +15342,25 @@
             <w:r>
               <w:rPr>
                 <w:rFonts w:ascii="Times New Roman" w:hAnsi="Times New Roman" w:cs="Times New Roman"/>
-                <w:bCs/>
+                <w:color w:val="000000" w:themeColor="text1"/>
+                <w:sz w:val="26"/>
+                <w:szCs w:val="26"/>
+              </w:rPr>
+              <w:t>/0</w:t>
+            </w:r>
+            <w:r>
+              <w:rPr>
+                <w:rFonts w:ascii="Times New Roman" w:hAnsi="Times New Roman" w:cs="Times New Roman"/>
+                <w:color w:val="000000" w:themeColor="text1"/>
+                <w:sz w:val="26"/>
+                <w:szCs w:val="26"/>
+                <w:lang w:val="vi-VN"/>
+              </w:rPr>
+              <w:t>3</w:t>
+            </w:r>
+            <w:r>
+              <w:rPr>
+                <w:rFonts w:ascii="Times New Roman" w:hAnsi="Times New Roman" w:cs="Times New Roman"/>
                 <w:color w:val="000000" w:themeColor="text1"/>
                 <w:sz w:val="26"/>
                 <w:szCs w:val="26"/>
@@ -14982,7 +15370,6 @@
             <w:r>
               <w:rPr>
                 <w:rFonts w:ascii="Times New Roman" w:hAnsi="Times New Roman" w:cs="Times New Roman"/>
-                <w:bCs/>
                 <w:color w:val="000000" w:themeColor="text1"/>
                 <w:sz w:val="26"/>
                 <w:szCs w:val="26"/>
@@ -15139,37 +15526,14 @@
               <w:jc w:val="center"/>
               <w:rPr>
                 <w:rFonts w:ascii="Times New Roman" w:hAnsi="Times New Roman" w:cs="Times New Roman"/>
-                <w:bCs/>
-                <w:color w:val="000000" w:themeColor="text1"/>
-                <w:sz w:val="26"/>
-                <w:szCs w:val="26"/>
-              </w:rPr>
-            </w:pPr>
-            <w:r>
-              <w:rPr>
-                <w:rFonts w:ascii="Times New Roman" w:hAnsi="Times New Roman" w:cs="Times New Roman"/>
-                <w:bCs/>
-                <w:color w:val="000000" w:themeColor="text1"/>
-                <w:sz w:val="26"/>
-                <w:szCs w:val="26"/>
-                <w:lang w:val="vi-VN"/>
-              </w:rPr>
-              <w:t>01</w:t>
-            </w:r>
-            <w:r>
-              <w:rPr>
-                <w:rFonts w:ascii="Times New Roman" w:hAnsi="Times New Roman" w:cs="Times New Roman"/>
-                <w:bCs/>
-                <w:color w:val="000000" w:themeColor="text1"/>
-                <w:sz w:val="26"/>
-                <w:szCs w:val="26"/>
-              </w:rPr>
-              <w:t>/</w:t>
-            </w:r>
-            <w:r>
-              <w:rPr>
-                <w:rFonts w:ascii="Times New Roman" w:hAnsi="Times New Roman" w:cs="Times New Roman"/>
-                <w:bCs/>
+                <w:color w:val="000000" w:themeColor="text1"/>
+                <w:sz w:val="26"/>
+                <w:szCs w:val="26"/>
+              </w:rPr>
+            </w:pPr>
+            <w:r>
+              <w:rPr>
+                <w:rFonts w:ascii="Times New Roman" w:hAnsi="Times New Roman" w:cs="Times New Roman"/>
                 <w:color w:val="000000" w:themeColor="text1"/>
                 <w:sz w:val="26"/>
                 <w:szCs w:val="26"/>
@@ -15180,7 +15544,25 @@
             <w:r>
               <w:rPr>
                 <w:rFonts w:ascii="Times New Roman" w:hAnsi="Times New Roman" w:cs="Times New Roman"/>
-                <w:bCs/>
+                <w:color w:val="000000" w:themeColor="text1"/>
+                <w:sz w:val="26"/>
+                <w:szCs w:val="26"/>
+              </w:rPr>
+              <w:t>/0</w:t>
+            </w:r>
+            <w:r>
+              <w:rPr>
+                <w:rFonts w:ascii="Times New Roman" w:hAnsi="Times New Roman" w:cs="Times New Roman"/>
+                <w:color w:val="000000" w:themeColor="text1"/>
+                <w:sz w:val="26"/>
+                <w:szCs w:val="26"/>
+                <w:lang w:val="vi-VN"/>
+              </w:rPr>
+              <w:t>3</w:t>
+            </w:r>
+            <w:r>
+              <w:rPr>
+                <w:rFonts w:ascii="Times New Roman" w:hAnsi="Times New Roman" w:cs="Times New Roman"/>
                 <w:color w:val="000000" w:themeColor="text1"/>
                 <w:sz w:val="26"/>
                 <w:szCs w:val="26"/>
@@ -15190,7 +15572,6 @@
             <w:r>
               <w:rPr>
                 <w:rFonts w:ascii="Times New Roman" w:hAnsi="Times New Roman" w:cs="Times New Roman"/>
-                <w:bCs/>
                 <w:color w:val="000000" w:themeColor="text1"/>
                 <w:sz w:val="26"/>
                 <w:szCs w:val="26"/>
@@ -15211,37 +15592,14 @@
               <w:jc w:val="center"/>
               <w:rPr>
                 <w:rFonts w:ascii="Times New Roman" w:hAnsi="Times New Roman" w:cs="Times New Roman"/>
-                <w:bCs/>
-                <w:color w:val="000000" w:themeColor="text1"/>
-                <w:sz w:val="26"/>
-                <w:szCs w:val="26"/>
-              </w:rPr>
-            </w:pPr>
-            <w:r>
-              <w:rPr>
-                <w:rFonts w:ascii="Times New Roman" w:hAnsi="Times New Roman" w:cs="Times New Roman"/>
-                <w:bCs/>
-                <w:color w:val="000000" w:themeColor="text1"/>
-                <w:sz w:val="26"/>
-                <w:szCs w:val="26"/>
-                <w:lang w:val="vi-VN"/>
-              </w:rPr>
-              <w:t>01</w:t>
-            </w:r>
-            <w:r>
-              <w:rPr>
-                <w:rFonts w:ascii="Times New Roman" w:hAnsi="Times New Roman" w:cs="Times New Roman"/>
-                <w:bCs/>
-                <w:color w:val="000000" w:themeColor="text1"/>
-                <w:sz w:val="26"/>
-                <w:szCs w:val="26"/>
-              </w:rPr>
-              <w:t>/</w:t>
-            </w:r>
-            <w:r>
-              <w:rPr>
-                <w:rFonts w:ascii="Times New Roman" w:hAnsi="Times New Roman" w:cs="Times New Roman"/>
-                <w:bCs/>
+                <w:color w:val="000000" w:themeColor="text1"/>
+                <w:sz w:val="26"/>
+                <w:szCs w:val="26"/>
+              </w:rPr>
+            </w:pPr>
+            <w:r>
+              <w:rPr>
+                <w:rFonts w:ascii="Times New Roman" w:hAnsi="Times New Roman" w:cs="Times New Roman"/>
                 <w:color w:val="000000" w:themeColor="text1"/>
                 <w:sz w:val="26"/>
                 <w:szCs w:val="26"/>
@@ -15252,7 +15610,25 @@
             <w:r>
               <w:rPr>
                 <w:rFonts w:ascii="Times New Roman" w:hAnsi="Times New Roman" w:cs="Times New Roman"/>
-                <w:bCs/>
+                <w:color w:val="000000" w:themeColor="text1"/>
+                <w:sz w:val="26"/>
+                <w:szCs w:val="26"/>
+              </w:rPr>
+              <w:t>/0</w:t>
+            </w:r>
+            <w:r>
+              <w:rPr>
+                <w:rFonts w:ascii="Times New Roman" w:hAnsi="Times New Roman" w:cs="Times New Roman"/>
+                <w:color w:val="000000" w:themeColor="text1"/>
+                <w:sz w:val="26"/>
+                <w:szCs w:val="26"/>
+                <w:lang w:val="vi-VN"/>
+              </w:rPr>
+              <w:t>3</w:t>
+            </w:r>
+            <w:r>
+              <w:rPr>
+                <w:rFonts w:ascii="Times New Roman" w:hAnsi="Times New Roman" w:cs="Times New Roman"/>
                 <w:color w:val="000000" w:themeColor="text1"/>
                 <w:sz w:val="26"/>
                 <w:szCs w:val="26"/>
@@ -15262,7 +15638,6 @@
             <w:r>
               <w:rPr>
                 <w:rFonts w:ascii="Times New Roman" w:hAnsi="Times New Roman" w:cs="Times New Roman"/>
-                <w:bCs/>
                 <w:color w:val="000000" w:themeColor="text1"/>
                 <w:sz w:val="26"/>
                 <w:szCs w:val="26"/>
@@ -15407,37 +15782,14 @@
               <w:jc w:val="center"/>
               <w:rPr>
                 <w:rFonts w:ascii="Times New Roman" w:hAnsi="Times New Roman" w:cs="Times New Roman"/>
-                <w:bCs/>
-                <w:color w:val="000000" w:themeColor="text1"/>
-                <w:sz w:val="26"/>
-                <w:szCs w:val="26"/>
-              </w:rPr>
-            </w:pPr>
-            <w:r>
-              <w:rPr>
-                <w:rFonts w:ascii="Times New Roman" w:hAnsi="Times New Roman" w:cs="Times New Roman"/>
-                <w:bCs/>
-                <w:color w:val="000000" w:themeColor="text1"/>
-                <w:sz w:val="26"/>
-                <w:szCs w:val="26"/>
-                <w:lang w:val="vi-VN"/>
-              </w:rPr>
-              <w:t>01</w:t>
-            </w:r>
-            <w:r>
-              <w:rPr>
-                <w:rFonts w:ascii="Times New Roman" w:hAnsi="Times New Roman" w:cs="Times New Roman"/>
-                <w:bCs/>
-                <w:color w:val="000000" w:themeColor="text1"/>
-                <w:sz w:val="26"/>
-                <w:szCs w:val="26"/>
-              </w:rPr>
-              <w:t>/</w:t>
-            </w:r>
-            <w:r>
-              <w:rPr>
-                <w:rFonts w:ascii="Times New Roman" w:hAnsi="Times New Roman" w:cs="Times New Roman"/>
-                <w:bCs/>
+                <w:color w:val="000000" w:themeColor="text1"/>
+                <w:sz w:val="26"/>
+                <w:szCs w:val="26"/>
+              </w:rPr>
+            </w:pPr>
+            <w:r>
+              <w:rPr>
+                <w:rFonts w:ascii="Times New Roman" w:hAnsi="Times New Roman" w:cs="Times New Roman"/>
                 <w:color w:val="000000" w:themeColor="text1"/>
                 <w:sz w:val="26"/>
                 <w:szCs w:val="26"/>
@@ -15448,7 +15800,25 @@
             <w:r>
               <w:rPr>
                 <w:rFonts w:ascii="Times New Roman" w:hAnsi="Times New Roman" w:cs="Times New Roman"/>
-                <w:bCs/>
+                <w:color w:val="000000" w:themeColor="text1"/>
+                <w:sz w:val="26"/>
+                <w:szCs w:val="26"/>
+              </w:rPr>
+              <w:t>/0</w:t>
+            </w:r>
+            <w:r>
+              <w:rPr>
+                <w:rFonts w:ascii="Times New Roman" w:hAnsi="Times New Roman" w:cs="Times New Roman"/>
+                <w:color w:val="000000" w:themeColor="text1"/>
+                <w:sz w:val="26"/>
+                <w:szCs w:val="26"/>
+                <w:lang w:val="vi-VN"/>
+              </w:rPr>
+              <w:t>3</w:t>
+            </w:r>
+            <w:r>
+              <w:rPr>
+                <w:rFonts w:ascii="Times New Roman" w:hAnsi="Times New Roman" w:cs="Times New Roman"/>
                 <w:color w:val="000000" w:themeColor="text1"/>
                 <w:sz w:val="26"/>
                 <w:szCs w:val="26"/>
@@ -15458,7 +15828,6 @@
             <w:r>
               <w:rPr>
                 <w:rFonts w:ascii="Times New Roman" w:hAnsi="Times New Roman" w:cs="Times New Roman"/>
-                <w:bCs/>
                 <w:color w:val="000000" w:themeColor="text1"/>
                 <w:sz w:val="26"/>
                 <w:szCs w:val="26"/>
@@ -15479,37 +15848,14 @@
               <w:jc w:val="center"/>
               <w:rPr>
                 <w:rFonts w:ascii="Times New Roman" w:hAnsi="Times New Roman" w:cs="Times New Roman"/>
-                <w:bCs/>
-                <w:color w:val="000000" w:themeColor="text1"/>
-                <w:sz w:val="26"/>
-                <w:szCs w:val="26"/>
-              </w:rPr>
-            </w:pPr>
-            <w:r>
-              <w:rPr>
-                <w:rFonts w:ascii="Times New Roman" w:hAnsi="Times New Roman" w:cs="Times New Roman"/>
-                <w:bCs/>
-                <w:color w:val="000000" w:themeColor="text1"/>
-                <w:sz w:val="26"/>
-                <w:szCs w:val="26"/>
-                <w:lang w:val="vi-VN"/>
-              </w:rPr>
-              <w:t>01</w:t>
-            </w:r>
-            <w:r>
-              <w:rPr>
-                <w:rFonts w:ascii="Times New Roman" w:hAnsi="Times New Roman" w:cs="Times New Roman"/>
-                <w:bCs/>
-                <w:color w:val="000000" w:themeColor="text1"/>
-                <w:sz w:val="26"/>
-                <w:szCs w:val="26"/>
-              </w:rPr>
-              <w:t>/</w:t>
-            </w:r>
-            <w:r>
-              <w:rPr>
-                <w:rFonts w:ascii="Times New Roman" w:hAnsi="Times New Roman" w:cs="Times New Roman"/>
-                <w:bCs/>
+                <w:color w:val="000000" w:themeColor="text1"/>
+                <w:sz w:val="26"/>
+                <w:szCs w:val="26"/>
+              </w:rPr>
+            </w:pPr>
+            <w:r>
+              <w:rPr>
+                <w:rFonts w:ascii="Times New Roman" w:hAnsi="Times New Roman" w:cs="Times New Roman"/>
                 <w:color w:val="000000" w:themeColor="text1"/>
                 <w:sz w:val="26"/>
                 <w:szCs w:val="26"/>
@@ -15520,7 +15866,25 @@
             <w:r>
               <w:rPr>
                 <w:rFonts w:ascii="Times New Roman" w:hAnsi="Times New Roman" w:cs="Times New Roman"/>
-                <w:bCs/>
+                <w:color w:val="000000" w:themeColor="text1"/>
+                <w:sz w:val="26"/>
+                <w:szCs w:val="26"/>
+              </w:rPr>
+              <w:t>/0</w:t>
+            </w:r>
+            <w:r>
+              <w:rPr>
+                <w:rFonts w:ascii="Times New Roman" w:hAnsi="Times New Roman" w:cs="Times New Roman"/>
+                <w:color w:val="000000" w:themeColor="text1"/>
+                <w:sz w:val="26"/>
+                <w:szCs w:val="26"/>
+                <w:lang w:val="vi-VN"/>
+              </w:rPr>
+              <w:t>3</w:t>
+            </w:r>
+            <w:r>
+              <w:rPr>
+                <w:rFonts w:ascii="Times New Roman" w:hAnsi="Times New Roman" w:cs="Times New Roman"/>
                 <w:color w:val="000000" w:themeColor="text1"/>
                 <w:sz w:val="26"/>
                 <w:szCs w:val="26"/>
@@ -15530,7 +15894,6 @@
             <w:r>
               <w:rPr>
                 <w:rFonts w:ascii="Times New Roman" w:hAnsi="Times New Roman" w:cs="Times New Roman"/>
-                <w:bCs/>
                 <w:color w:val="000000" w:themeColor="text1"/>
                 <w:sz w:val="26"/>
                 <w:szCs w:val="26"/>
@@ -15673,37 +16036,14 @@
               <w:jc w:val="center"/>
               <w:rPr>
                 <w:rFonts w:ascii="Times New Roman" w:hAnsi="Times New Roman" w:cs="Times New Roman"/>
-                <w:bCs/>
-                <w:color w:val="000000" w:themeColor="text1"/>
-                <w:sz w:val="26"/>
-                <w:szCs w:val="26"/>
-              </w:rPr>
-            </w:pPr>
-            <w:r>
-              <w:rPr>
-                <w:rFonts w:ascii="Times New Roman" w:hAnsi="Times New Roman" w:cs="Times New Roman"/>
-                <w:bCs/>
-                <w:color w:val="000000" w:themeColor="text1"/>
-                <w:sz w:val="26"/>
-                <w:szCs w:val="26"/>
-                <w:lang w:val="vi-VN"/>
-              </w:rPr>
-              <w:t>01</w:t>
-            </w:r>
-            <w:r>
-              <w:rPr>
-                <w:rFonts w:ascii="Times New Roman" w:hAnsi="Times New Roman" w:cs="Times New Roman"/>
-                <w:bCs/>
-                <w:color w:val="000000" w:themeColor="text1"/>
-                <w:sz w:val="26"/>
-                <w:szCs w:val="26"/>
-              </w:rPr>
-              <w:t>/</w:t>
-            </w:r>
-            <w:r>
-              <w:rPr>
-                <w:rFonts w:ascii="Times New Roman" w:hAnsi="Times New Roman" w:cs="Times New Roman"/>
-                <w:bCs/>
+                <w:color w:val="000000" w:themeColor="text1"/>
+                <w:sz w:val="26"/>
+                <w:szCs w:val="26"/>
+              </w:rPr>
+            </w:pPr>
+            <w:r>
+              <w:rPr>
+                <w:rFonts w:ascii="Times New Roman" w:hAnsi="Times New Roman" w:cs="Times New Roman"/>
                 <w:color w:val="000000" w:themeColor="text1"/>
                 <w:sz w:val="26"/>
                 <w:szCs w:val="26"/>
@@ -15714,7 +16054,25 @@
             <w:r>
               <w:rPr>
                 <w:rFonts w:ascii="Times New Roman" w:hAnsi="Times New Roman" w:cs="Times New Roman"/>
-                <w:bCs/>
+                <w:color w:val="000000" w:themeColor="text1"/>
+                <w:sz w:val="26"/>
+                <w:szCs w:val="26"/>
+              </w:rPr>
+              <w:t>/0</w:t>
+            </w:r>
+            <w:r>
+              <w:rPr>
+                <w:rFonts w:ascii="Times New Roman" w:hAnsi="Times New Roman" w:cs="Times New Roman"/>
+                <w:color w:val="000000" w:themeColor="text1"/>
+                <w:sz w:val="26"/>
+                <w:szCs w:val="26"/>
+                <w:lang w:val="vi-VN"/>
+              </w:rPr>
+              <w:t>3</w:t>
+            </w:r>
+            <w:r>
+              <w:rPr>
+                <w:rFonts w:ascii="Times New Roman" w:hAnsi="Times New Roman" w:cs="Times New Roman"/>
                 <w:color w:val="000000" w:themeColor="text1"/>
                 <w:sz w:val="26"/>
                 <w:szCs w:val="26"/>
@@ -15724,7 +16082,6 @@
             <w:r>
               <w:rPr>
                 <w:rFonts w:ascii="Times New Roman" w:hAnsi="Times New Roman" w:cs="Times New Roman"/>
-                <w:bCs/>
                 <w:color w:val="000000" w:themeColor="text1"/>
                 <w:sz w:val="26"/>
                 <w:szCs w:val="26"/>
@@ -15745,37 +16102,14 @@
               <w:jc w:val="center"/>
               <w:rPr>
                 <w:rFonts w:ascii="Times New Roman" w:hAnsi="Times New Roman" w:cs="Times New Roman"/>
-                <w:bCs/>
-                <w:color w:val="000000" w:themeColor="text1"/>
-                <w:sz w:val="26"/>
-                <w:szCs w:val="26"/>
-              </w:rPr>
-            </w:pPr>
-            <w:r>
-              <w:rPr>
-                <w:rFonts w:ascii="Times New Roman" w:hAnsi="Times New Roman" w:cs="Times New Roman"/>
-                <w:bCs/>
-                <w:color w:val="000000" w:themeColor="text1"/>
-                <w:sz w:val="26"/>
-                <w:szCs w:val="26"/>
-                <w:lang w:val="vi-VN"/>
-              </w:rPr>
-              <w:t>01</w:t>
-            </w:r>
-            <w:r>
-              <w:rPr>
-                <w:rFonts w:ascii="Times New Roman" w:hAnsi="Times New Roman" w:cs="Times New Roman"/>
-                <w:bCs/>
-                <w:color w:val="000000" w:themeColor="text1"/>
-                <w:sz w:val="26"/>
-                <w:szCs w:val="26"/>
-              </w:rPr>
-              <w:t>/</w:t>
-            </w:r>
-            <w:r>
-              <w:rPr>
-                <w:rFonts w:ascii="Times New Roman" w:hAnsi="Times New Roman" w:cs="Times New Roman"/>
-                <w:bCs/>
+                <w:color w:val="000000" w:themeColor="text1"/>
+                <w:sz w:val="26"/>
+                <w:szCs w:val="26"/>
+              </w:rPr>
+            </w:pPr>
+            <w:r>
+              <w:rPr>
+                <w:rFonts w:ascii="Times New Roman" w:hAnsi="Times New Roman" w:cs="Times New Roman"/>
                 <w:color w:val="000000" w:themeColor="text1"/>
                 <w:sz w:val="26"/>
                 <w:szCs w:val="26"/>
@@ -15786,7 +16120,25 @@
             <w:r>
               <w:rPr>
                 <w:rFonts w:ascii="Times New Roman" w:hAnsi="Times New Roman" w:cs="Times New Roman"/>
-                <w:bCs/>
+                <w:color w:val="000000" w:themeColor="text1"/>
+                <w:sz w:val="26"/>
+                <w:szCs w:val="26"/>
+              </w:rPr>
+              <w:t>/0</w:t>
+            </w:r>
+            <w:r>
+              <w:rPr>
+                <w:rFonts w:ascii="Times New Roman" w:hAnsi="Times New Roman" w:cs="Times New Roman"/>
+                <w:color w:val="000000" w:themeColor="text1"/>
+                <w:sz w:val="26"/>
+                <w:szCs w:val="26"/>
+                <w:lang w:val="vi-VN"/>
+              </w:rPr>
+              <w:t>3</w:t>
+            </w:r>
+            <w:r>
+              <w:rPr>
+                <w:rFonts w:ascii="Times New Roman" w:hAnsi="Times New Roman" w:cs="Times New Roman"/>
                 <w:color w:val="000000" w:themeColor="text1"/>
                 <w:sz w:val="26"/>
                 <w:szCs w:val="26"/>
@@ -15796,7 +16148,6 @@
             <w:r>
               <w:rPr>
                 <w:rFonts w:ascii="Times New Roman" w:hAnsi="Times New Roman" w:cs="Times New Roman"/>
-                <w:bCs/>
                 <w:color w:val="000000" w:themeColor="text1"/>
                 <w:sz w:val="26"/>
                 <w:szCs w:val="26"/>
@@ -15949,37 +16300,14 @@
               <w:jc w:val="center"/>
               <w:rPr>
                 <w:rFonts w:ascii="Times New Roman" w:hAnsi="Times New Roman" w:cs="Times New Roman"/>
-                <w:bCs/>
-                <w:color w:val="000000" w:themeColor="text1"/>
-                <w:sz w:val="26"/>
-                <w:szCs w:val="26"/>
-              </w:rPr>
-            </w:pPr>
-            <w:r>
-              <w:rPr>
-                <w:rFonts w:ascii="Times New Roman" w:hAnsi="Times New Roman" w:cs="Times New Roman"/>
-                <w:bCs/>
-                <w:color w:val="000000" w:themeColor="text1"/>
-                <w:sz w:val="26"/>
-                <w:szCs w:val="26"/>
-                <w:lang w:val="vi-VN"/>
-              </w:rPr>
-              <w:t>01</w:t>
-            </w:r>
-            <w:r>
-              <w:rPr>
-                <w:rFonts w:ascii="Times New Roman" w:hAnsi="Times New Roman" w:cs="Times New Roman"/>
-                <w:bCs/>
-                <w:color w:val="000000" w:themeColor="text1"/>
-                <w:sz w:val="26"/>
-                <w:szCs w:val="26"/>
-              </w:rPr>
-              <w:t>/</w:t>
-            </w:r>
-            <w:r>
-              <w:rPr>
-                <w:rFonts w:ascii="Times New Roman" w:hAnsi="Times New Roman" w:cs="Times New Roman"/>
-                <w:bCs/>
+                <w:color w:val="000000" w:themeColor="text1"/>
+                <w:sz w:val="26"/>
+                <w:szCs w:val="26"/>
+              </w:rPr>
+            </w:pPr>
+            <w:r>
+              <w:rPr>
+                <w:rFonts w:ascii="Times New Roman" w:hAnsi="Times New Roman" w:cs="Times New Roman"/>
                 <w:color w:val="000000" w:themeColor="text1"/>
                 <w:sz w:val="26"/>
                 <w:szCs w:val="26"/>
@@ -15990,7 +16318,25 @@
             <w:r>
               <w:rPr>
                 <w:rFonts w:ascii="Times New Roman" w:hAnsi="Times New Roman" w:cs="Times New Roman"/>
-                <w:bCs/>
+                <w:color w:val="000000" w:themeColor="text1"/>
+                <w:sz w:val="26"/>
+                <w:szCs w:val="26"/>
+              </w:rPr>
+              <w:t>/0</w:t>
+            </w:r>
+            <w:r>
+              <w:rPr>
+                <w:rFonts w:ascii="Times New Roman" w:hAnsi="Times New Roman" w:cs="Times New Roman"/>
+                <w:color w:val="000000" w:themeColor="text1"/>
+                <w:sz w:val="26"/>
+                <w:szCs w:val="26"/>
+                <w:lang w:val="vi-VN"/>
+              </w:rPr>
+              <w:t>3</w:t>
+            </w:r>
+            <w:r>
+              <w:rPr>
+                <w:rFonts w:ascii="Times New Roman" w:hAnsi="Times New Roman" w:cs="Times New Roman"/>
                 <w:color w:val="000000" w:themeColor="text1"/>
                 <w:sz w:val="26"/>
                 <w:szCs w:val="26"/>
@@ -16000,7 +16346,6 @@
             <w:r>
               <w:rPr>
                 <w:rFonts w:ascii="Times New Roman" w:hAnsi="Times New Roman" w:cs="Times New Roman"/>
-                <w:bCs/>
                 <w:color w:val="000000" w:themeColor="text1"/>
                 <w:sz w:val="26"/>
                 <w:szCs w:val="26"/>
@@ -16021,37 +16366,14 @@
               <w:jc w:val="center"/>
               <w:rPr>
                 <w:rFonts w:ascii="Times New Roman" w:hAnsi="Times New Roman" w:cs="Times New Roman"/>
-                <w:bCs/>
-                <w:color w:val="000000" w:themeColor="text1"/>
-                <w:sz w:val="26"/>
-                <w:szCs w:val="26"/>
-              </w:rPr>
-            </w:pPr>
-            <w:r>
-              <w:rPr>
-                <w:rFonts w:ascii="Times New Roman" w:hAnsi="Times New Roman" w:cs="Times New Roman"/>
-                <w:bCs/>
-                <w:color w:val="000000" w:themeColor="text1"/>
-                <w:sz w:val="26"/>
-                <w:szCs w:val="26"/>
-                <w:lang w:val="vi-VN"/>
-              </w:rPr>
-              <w:t>01</w:t>
-            </w:r>
-            <w:r>
-              <w:rPr>
-                <w:rFonts w:ascii="Times New Roman" w:hAnsi="Times New Roman" w:cs="Times New Roman"/>
-                <w:bCs/>
-                <w:color w:val="000000" w:themeColor="text1"/>
-                <w:sz w:val="26"/>
-                <w:szCs w:val="26"/>
-              </w:rPr>
-              <w:t>/</w:t>
-            </w:r>
-            <w:r>
-              <w:rPr>
-                <w:rFonts w:ascii="Times New Roman" w:hAnsi="Times New Roman" w:cs="Times New Roman"/>
-                <w:bCs/>
+                <w:color w:val="000000" w:themeColor="text1"/>
+                <w:sz w:val="26"/>
+                <w:szCs w:val="26"/>
+              </w:rPr>
+            </w:pPr>
+            <w:r>
+              <w:rPr>
+                <w:rFonts w:ascii="Times New Roman" w:hAnsi="Times New Roman" w:cs="Times New Roman"/>
                 <w:color w:val="000000" w:themeColor="text1"/>
                 <w:sz w:val="26"/>
                 <w:szCs w:val="26"/>
@@ -16062,7 +16384,25 @@
             <w:r>
               <w:rPr>
                 <w:rFonts w:ascii="Times New Roman" w:hAnsi="Times New Roman" w:cs="Times New Roman"/>
-                <w:bCs/>
+                <w:color w:val="000000" w:themeColor="text1"/>
+                <w:sz w:val="26"/>
+                <w:szCs w:val="26"/>
+              </w:rPr>
+              <w:t>/0</w:t>
+            </w:r>
+            <w:r>
+              <w:rPr>
+                <w:rFonts w:ascii="Times New Roman" w:hAnsi="Times New Roman" w:cs="Times New Roman"/>
+                <w:color w:val="000000" w:themeColor="text1"/>
+                <w:sz w:val="26"/>
+                <w:szCs w:val="26"/>
+                <w:lang w:val="vi-VN"/>
+              </w:rPr>
+              <w:t>3</w:t>
+            </w:r>
+            <w:r>
+              <w:rPr>
+                <w:rFonts w:ascii="Times New Roman" w:hAnsi="Times New Roman" w:cs="Times New Roman"/>
                 <w:color w:val="000000" w:themeColor="text1"/>
                 <w:sz w:val="26"/>
                 <w:szCs w:val="26"/>
@@ -16072,7 +16412,6 @@
             <w:r>
               <w:rPr>
                 <w:rFonts w:ascii="Times New Roman" w:hAnsi="Times New Roman" w:cs="Times New Roman"/>
-                <w:bCs/>
                 <w:color w:val="000000" w:themeColor="text1"/>
                 <w:sz w:val="26"/>
                 <w:szCs w:val="26"/>
@@ -16214,37 +16553,14 @@
               <w:jc w:val="center"/>
               <w:rPr>
                 <w:rFonts w:ascii="Times New Roman" w:hAnsi="Times New Roman" w:cs="Times New Roman"/>
-                <w:bCs/>
-                <w:color w:val="000000" w:themeColor="text1"/>
-                <w:sz w:val="26"/>
-                <w:szCs w:val="26"/>
-              </w:rPr>
-            </w:pPr>
-            <w:r>
-              <w:rPr>
-                <w:rFonts w:ascii="Times New Roman" w:hAnsi="Times New Roman" w:cs="Times New Roman"/>
-                <w:bCs/>
-                <w:color w:val="000000" w:themeColor="text1"/>
-                <w:sz w:val="26"/>
-                <w:szCs w:val="26"/>
-                <w:lang w:val="vi-VN"/>
-              </w:rPr>
-              <w:t>01</w:t>
-            </w:r>
-            <w:r>
-              <w:rPr>
-                <w:rFonts w:ascii="Times New Roman" w:hAnsi="Times New Roman" w:cs="Times New Roman"/>
-                <w:bCs/>
-                <w:color w:val="000000" w:themeColor="text1"/>
-                <w:sz w:val="26"/>
-                <w:szCs w:val="26"/>
-              </w:rPr>
-              <w:t>/</w:t>
-            </w:r>
-            <w:r>
-              <w:rPr>
-                <w:rFonts w:ascii="Times New Roman" w:hAnsi="Times New Roman" w:cs="Times New Roman"/>
-                <w:bCs/>
+                <w:color w:val="000000" w:themeColor="text1"/>
+                <w:sz w:val="26"/>
+                <w:szCs w:val="26"/>
+              </w:rPr>
+            </w:pPr>
+            <w:r>
+              <w:rPr>
+                <w:rFonts w:ascii="Times New Roman" w:hAnsi="Times New Roman" w:cs="Times New Roman"/>
                 <w:color w:val="000000" w:themeColor="text1"/>
                 <w:sz w:val="26"/>
                 <w:szCs w:val="26"/>
@@ -16255,7 +16571,25 @@
             <w:r>
               <w:rPr>
                 <w:rFonts w:ascii="Times New Roman" w:hAnsi="Times New Roman" w:cs="Times New Roman"/>
-                <w:bCs/>
+                <w:color w:val="000000" w:themeColor="text1"/>
+                <w:sz w:val="26"/>
+                <w:szCs w:val="26"/>
+              </w:rPr>
+              <w:t>/0</w:t>
+            </w:r>
+            <w:r>
+              <w:rPr>
+                <w:rFonts w:ascii="Times New Roman" w:hAnsi="Times New Roman" w:cs="Times New Roman"/>
+                <w:color w:val="000000" w:themeColor="text1"/>
+                <w:sz w:val="26"/>
+                <w:szCs w:val="26"/>
+                <w:lang w:val="vi-VN"/>
+              </w:rPr>
+              <w:t>3</w:t>
+            </w:r>
+            <w:r>
+              <w:rPr>
+                <w:rFonts w:ascii="Times New Roman" w:hAnsi="Times New Roman" w:cs="Times New Roman"/>
                 <w:color w:val="000000" w:themeColor="text1"/>
                 <w:sz w:val="26"/>
                 <w:szCs w:val="26"/>
@@ -16265,7 +16599,6 @@
             <w:r>
               <w:rPr>
                 <w:rFonts w:ascii="Times New Roman" w:hAnsi="Times New Roman" w:cs="Times New Roman"/>
-                <w:bCs/>
                 <w:color w:val="000000" w:themeColor="text1"/>
                 <w:sz w:val="26"/>
                 <w:szCs w:val="26"/>
@@ -16286,37 +16619,14 @@
               <w:jc w:val="center"/>
               <w:rPr>
                 <w:rFonts w:ascii="Times New Roman" w:hAnsi="Times New Roman" w:cs="Times New Roman"/>
-                <w:bCs/>
-                <w:color w:val="000000" w:themeColor="text1"/>
-                <w:sz w:val="26"/>
-                <w:szCs w:val="26"/>
-              </w:rPr>
-            </w:pPr>
-            <w:r>
-              <w:rPr>
-                <w:rFonts w:ascii="Times New Roman" w:hAnsi="Times New Roman" w:cs="Times New Roman"/>
-                <w:bCs/>
-                <w:color w:val="000000" w:themeColor="text1"/>
-                <w:sz w:val="26"/>
-                <w:szCs w:val="26"/>
-                <w:lang w:val="vi-VN"/>
-              </w:rPr>
-              <w:t>01</w:t>
-            </w:r>
-            <w:r>
-              <w:rPr>
-                <w:rFonts w:ascii="Times New Roman" w:hAnsi="Times New Roman" w:cs="Times New Roman"/>
-                <w:bCs/>
-                <w:color w:val="000000" w:themeColor="text1"/>
-                <w:sz w:val="26"/>
-                <w:szCs w:val="26"/>
-              </w:rPr>
-              <w:t>/</w:t>
-            </w:r>
-            <w:r>
-              <w:rPr>
-                <w:rFonts w:ascii="Times New Roman" w:hAnsi="Times New Roman" w:cs="Times New Roman"/>
-                <w:bCs/>
+                <w:color w:val="000000" w:themeColor="text1"/>
+                <w:sz w:val="26"/>
+                <w:szCs w:val="26"/>
+              </w:rPr>
+            </w:pPr>
+            <w:r>
+              <w:rPr>
+                <w:rFonts w:ascii="Times New Roman" w:hAnsi="Times New Roman" w:cs="Times New Roman"/>
                 <w:color w:val="000000" w:themeColor="text1"/>
                 <w:sz w:val="26"/>
                 <w:szCs w:val="26"/>
@@ -16327,7 +16637,25 @@
             <w:r>
               <w:rPr>
                 <w:rFonts w:ascii="Times New Roman" w:hAnsi="Times New Roman" w:cs="Times New Roman"/>
-                <w:bCs/>
+                <w:color w:val="000000" w:themeColor="text1"/>
+                <w:sz w:val="26"/>
+                <w:szCs w:val="26"/>
+              </w:rPr>
+              <w:t>/0</w:t>
+            </w:r>
+            <w:r>
+              <w:rPr>
+                <w:rFonts w:ascii="Times New Roman" w:hAnsi="Times New Roman" w:cs="Times New Roman"/>
+                <w:color w:val="000000" w:themeColor="text1"/>
+                <w:sz w:val="26"/>
+                <w:szCs w:val="26"/>
+                <w:lang w:val="vi-VN"/>
+              </w:rPr>
+              <w:t>3</w:t>
+            </w:r>
+            <w:r>
+              <w:rPr>
+                <w:rFonts w:ascii="Times New Roman" w:hAnsi="Times New Roman" w:cs="Times New Roman"/>
                 <w:color w:val="000000" w:themeColor="text1"/>
                 <w:sz w:val="26"/>
                 <w:szCs w:val="26"/>
@@ -16337,7 +16665,6 @@
             <w:r>
               <w:rPr>
                 <w:rFonts w:ascii="Times New Roman" w:hAnsi="Times New Roman" w:cs="Times New Roman"/>
-                <w:bCs/>
                 <w:color w:val="000000" w:themeColor="text1"/>
                 <w:sz w:val="26"/>
                 <w:szCs w:val="26"/>
@@ -16482,37 +16809,14 @@
               <w:jc w:val="center"/>
               <w:rPr>
                 <w:rFonts w:ascii="Times New Roman" w:hAnsi="Times New Roman" w:cs="Times New Roman"/>
-                <w:bCs/>
-                <w:color w:val="000000" w:themeColor="text1"/>
-                <w:sz w:val="26"/>
-                <w:szCs w:val="26"/>
-              </w:rPr>
-            </w:pPr>
-            <w:r>
-              <w:rPr>
-                <w:rFonts w:ascii="Times New Roman" w:hAnsi="Times New Roman" w:cs="Times New Roman"/>
-                <w:bCs/>
-                <w:color w:val="000000" w:themeColor="text1"/>
-                <w:sz w:val="26"/>
-                <w:szCs w:val="26"/>
-                <w:lang w:val="vi-VN"/>
-              </w:rPr>
-              <w:t>01</w:t>
-            </w:r>
-            <w:r>
-              <w:rPr>
-                <w:rFonts w:ascii="Times New Roman" w:hAnsi="Times New Roman" w:cs="Times New Roman"/>
-                <w:bCs/>
-                <w:color w:val="000000" w:themeColor="text1"/>
-                <w:sz w:val="26"/>
-                <w:szCs w:val="26"/>
-              </w:rPr>
-              <w:t>/</w:t>
-            </w:r>
-            <w:r>
-              <w:rPr>
-                <w:rFonts w:ascii="Times New Roman" w:hAnsi="Times New Roman" w:cs="Times New Roman"/>
-                <w:bCs/>
+                <w:color w:val="000000" w:themeColor="text1"/>
+                <w:sz w:val="26"/>
+                <w:szCs w:val="26"/>
+              </w:rPr>
+            </w:pPr>
+            <w:r>
+              <w:rPr>
+                <w:rFonts w:ascii="Times New Roman" w:hAnsi="Times New Roman" w:cs="Times New Roman"/>
                 <w:color w:val="000000" w:themeColor="text1"/>
                 <w:sz w:val="26"/>
                 <w:szCs w:val="26"/>
@@ -16523,7 +16827,25 @@
             <w:r>
               <w:rPr>
                 <w:rFonts w:ascii="Times New Roman" w:hAnsi="Times New Roman" w:cs="Times New Roman"/>
-                <w:bCs/>
+                <w:color w:val="000000" w:themeColor="text1"/>
+                <w:sz w:val="26"/>
+                <w:szCs w:val="26"/>
+              </w:rPr>
+              <w:t>/0</w:t>
+            </w:r>
+            <w:r>
+              <w:rPr>
+                <w:rFonts w:ascii="Times New Roman" w:hAnsi="Times New Roman" w:cs="Times New Roman"/>
+                <w:color w:val="000000" w:themeColor="text1"/>
+                <w:sz w:val="26"/>
+                <w:szCs w:val="26"/>
+                <w:lang w:val="vi-VN"/>
+              </w:rPr>
+              <w:t>3</w:t>
+            </w:r>
+            <w:r>
+              <w:rPr>
+                <w:rFonts w:ascii="Times New Roman" w:hAnsi="Times New Roman" w:cs="Times New Roman"/>
                 <w:color w:val="000000" w:themeColor="text1"/>
                 <w:sz w:val="26"/>
                 <w:szCs w:val="26"/>
@@ -16533,7 +16855,6 @@
             <w:r>
               <w:rPr>
                 <w:rFonts w:ascii="Times New Roman" w:hAnsi="Times New Roman" w:cs="Times New Roman"/>
-                <w:bCs/>
                 <w:color w:val="000000" w:themeColor="text1"/>
                 <w:sz w:val="26"/>
                 <w:szCs w:val="26"/>
@@ -16554,37 +16875,14 @@
               <w:jc w:val="center"/>
               <w:rPr>
                 <w:rFonts w:ascii="Times New Roman" w:hAnsi="Times New Roman" w:cs="Times New Roman"/>
-                <w:bCs/>
-                <w:color w:val="000000" w:themeColor="text1"/>
-                <w:sz w:val="26"/>
-                <w:szCs w:val="26"/>
-              </w:rPr>
-            </w:pPr>
-            <w:r>
-              <w:rPr>
-                <w:rFonts w:ascii="Times New Roman" w:hAnsi="Times New Roman" w:cs="Times New Roman"/>
-                <w:bCs/>
-                <w:color w:val="000000" w:themeColor="text1"/>
-                <w:sz w:val="26"/>
-                <w:szCs w:val="26"/>
-                <w:lang w:val="vi-VN"/>
-              </w:rPr>
-              <w:t>01</w:t>
-            </w:r>
-            <w:r>
-              <w:rPr>
-                <w:rFonts w:ascii="Times New Roman" w:hAnsi="Times New Roman" w:cs="Times New Roman"/>
-                <w:bCs/>
-                <w:color w:val="000000" w:themeColor="text1"/>
-                <w:sz w:val="26"/>
-                <w:szCs w:val="26"/>
-              </w:rPr>
-              <w:t>/</w:t>
-            </w:r>
-            <w:r>
-              <w:rPr>
-                <w:rFonts w:ascii="Times New Roman" w:hAnsi="Times New Roman" w:cs="Times New Roman"/>
-                <w:bCs/>
+                <w:color w:val="000000" w:themeColor="text1"/>
+                <w:sz w:val="26"/>
+                <w:szCs w:val="26"/>
+              </w:rPr>
+            </w:pPr>
+            <w:r>
+              <w:rPr>
+                <w:rFonts w:ascii="Times New Roman" w:hAnsi="Times New Roman" w:cs="Times New Roman"/>
                 <w:color w:val="000000" w:themeColor="text1"/>
                 <w:sz w:val="26"/>
                 <w:szCs w:val="26"/>
@@ -16595,7 +16893,25 @@
             <w:r>
               <w:rPr>
                 <w:rFonts w:ascii="Times New Roman" w:hAnsi="Times New Roman" w:cs="Times New Roman"/>
-                <w:bCs/>
+                <w:color w:val="000000" w:themeColor="text1"/>
+                <w:sz w:val="26"/>
+                <w:szCs w:val="26"/>
+              </w:rPr>
+              <w:t>/0</w:t>
+            </w:r>
+            <w:r>
+              <w:rPr>
+                <w:rFonts w:ascii="Times New Roman" w:hAnsi="Times New Roman" w:cs="Times New Roman"/>
+                <w:color w:val="000000" w:themeColor="text1"/>
+                <w:sz w:val="26"/>
+                <w:szCs w:val="26"/>
+                <w:lang w:val="vi-VN"/>
+              </w:rPr>
+              <w:t>3</w:t>
+            </w:r>
+            <w:r>
+              <w:rPr>
+                <w:rFonts w:ascii="Times New Roman" w:hAnsi="Times New Roman" w:cs="Times New Roman"/>
                 <w:color w:val="000000" w:themeColor="text1"/>
                 <w:sz w:val="26"/>
                 <w:szCs w:val="26"/>
@@ -16605,7 +16921,6 @@
             <w:r>
               <w:rPr>
                 <w:rFonts w:ascii="Times New Roman" w:hAnsi="Times New Roman" w:cs="Times New Roman"/>
-                <w:bCs/>
                 <w:color w:val="000000" w:themeColor="text1"/>
                 <w:sz w:val="26"/>
                 <w:szCs w:val="26"/>
@@ -16753,37 +17068,14 @@
               <w:jc w:val="center"/>
               <w:rPr>
                 <w:rFonts w:ascii="Times New Roman" w:hAnsi="Times New Roman" w:cs="Times New Roman"/>
-                <w:bCs/>
-                <w:color w:val="000000" w:themeColor="text1"/>
-                <w:sz w:val="26"/>
-                <w:szCs w:val="26"/>
-              </w:rPr>
-            </w:pPr>
-            <w:r>
-              <w:rPr>
-                <w:rFonts w:ascii="Times New Roman" w:hAnsi="Times New Roman" w:cs="Times New Roman"/>
-                <w:bCs/>
-                <w:color w:val="000000" w:themeColor="text1"/>
-                <w:sz w:val="26"/>
-                <w:szCs w:val="26"/>
-                <w:lang w:val="vi-VN"/>
-              </w:rPr>
-              <w:t>01</w:t>
-            </w:r>
-            <w:r>
-              <w:rPr>
-                <w:rFonts w:ascii="Times New Roman" w:hAnsi="Times New Roman" w:cs="Times New Roman"/>
-                <w:bCs/>
-                <w:color w:val="000000" w:themeColor="text1"/>
-                <w:sz w:val="26"/>
-                <w:szCs w:val="26"/>
-              </w:rPr>
-              <w:t>/</w:t>
-            </w:r>
-            <w:r>
-              <w:rPr>
-                <w:rFonts w:ascii="Times New Roman" w:hAnsi="Times New Roman" w:cs="Times New Roman"/>
-                <w:bCs/>
+                <w:color w:val="000000" w:themeColor="text1"/>
+                <w:sz w:val="26"/>
+                <w:szCs w:val="26"/>
+              </w:rPr>
+            </w:pPr>
+            <w:r>
+              <w:rPr>
+                <w:rFonts w:ascii="Times New Roman" w:hAnsi="Times New Roman" w:cs="Times New Roman"/>
                 <w:color w:val="000000" w:themeColor="text1"/>
                 <w:sz w:val="26"/>
                 <w:szCs w:val="26"/>
@@ -16794,7 +17086,25 @@
             <w:r>
               <w:rPr>
                 <w:rFonts w:ascii="Times New Roman" w:hAnsi="Times New Roman" w:cs="Times New Roman"/>
-                <w:bCs/>
+                <w:color w:val="000000" w:themeColor="text1"/>
+                <w:sz w:val="26"/>
+                <w:szCs w:val="26"/>
+              </w:rPr>
+              <w:t>/0</w:t>
+            </w:r>
+            <w:r>
+              <w:rPr>
+                <w:rFonts w:ascii="Times New Roman" w:hAnsi="Times New Roman" w:cs="Times New Roman"/>
+                <w:color w:val="000000" w:themeColor="text1"/>
+                <w:sz w:val="26"/>
+                <w:szCs w:val="26"/>
+                <w:lang w:val="vi-VN"/>
+              </w:rPr>
+              <w:t>3</w:t>
+            </w:r>
+            <w:r>
+              <w:rPr>
+                <w:rFonts w:ascii="Times New Roman" w:hAnsi="Times New Roman" w:cs="Times New Roman"/>
                 <w:color w:val="000000" w:themeColor="text1"/>
                 <w:sz w:val="26"/>
                 <w:szCs w:val="26"/>
@@ -16804,7 +17114,6 @@
             <w:r>
               <w:rPr>
                 <w:rFonts w:ascii="Times New Roman" w:hAnsi="Times New Roman" w:cs="Times New Roman"/>
-                <w:bCs/>
                 <w:color w:val="000000" w:themeColor="text1"/>
                 <w:sz w:val="26"/>
                 <w:szCs w:val="26"/>
@@ -16825,37 +17134,14 @@
               <w:jc w:val="center"/>
               <w:rPr>
                 <w:rFonts w:ascii="Times New Roman" w:hAnsi="Times New Roman" w:cs="Times New Roman"/>
-                <w:bCs/>
-                <w:color w:val="000000" w:themeColor="text1"/>
-                <w:sz w:val="26"/>
-                <w:szCs w:val="26"/>
-              </w:rPr>
-            </w:pPr>
-            <w:r>
-              <w:rPr>
-                <w:rFonts w:ascii="Times New Roman" w:hAnsi="Times New Roman" w:cs="Times New Roman"/>
-                <w:bCs/>
-                <w:color w:val="000000" w:themeColor="text1"/>
-                <w:sz w:val="26"/>
-                <w:szCs w:val="26"/>
-                <w:lang w:val="vi-VN"/>
-              </w:rPr>
-              <w:t>01</w:t>
-            </w:r>
-            <w:r>
-              <w:rPr>
-                <w:rFonts w:ascii="Times New Roman" w:hAnsi="Times New Roman" w:cs="Times New Roman"/>
-                <w:bCs/>
-                <w:color w:val="000000" w:themeColor="text1"/>
-                <w:sz w:val="26"/>
-                <w:szCs w:val="26"/>
-              </w:rPr>
-              <w:t>/</w:t>
-            </w:r>
-            <w:r>
-              <w:rPr>
-                <w:rFonts w:ascii="Times New Roman" w:hAnsi="Times New Roman" w:cs="Times New Roman"/>
-                <w:bCs/>
+                <w:color w:val="000000" w:themeColor="text1"/>
+                <w:sz w:val="26"/>
+                <w:szCs w:val="26"/>
+              </w:rPr>
+            </w:pPr>
+            <w:r>
+              <w:rPr>
+                <w:rFonts w:ascii="Times New Roman" w:hAnsi="Times New Roman" w:cs="Times New Roman"/>
                 <w:color w:val="000000" w:themeColor="text1"/>
                 <w:sz w:val="26"/>
                 <w:szCs w:val="26"/>
@@ -16866,7 +17152,25 @@
             <w:r>
               <w:rPr>
                 <w:rFonts w:ascii="Times New Roman" w:hAnsi="Times New Roman" w:cs="Times New Roman"/>
-                <w:bCs/>
+                <w:color w:val="000000" w:themeColor="text1"/>
+                <w:sz w:val="26"/>
+                <w:szCs w:val="26"/>
+              </w:rPr>
+              <w:t>/0</w:t>
+            </w:r>
+            <w:r>
+              <w:rPr>
+                <w:rFonts w:ascii="Times New Roman" w:hAnsi="Times New Roman" w:cs="Times New Roman"/>
+                <w:color w:val="000000" w:themeColor="text1"/>
+                <w:sz w:val="26"/>
+                <w:szCs w:val="26"/>
+                <w:lang w:val="vi-VN"/>
+              </w:rPr>
+              <w:t>3</w:t>
+            </w:r>
+            <w:r>
+              <w:rPr>
+                <w:rFonts w:ascii="Times New Roman" w:hAnsi="Times New Roman" w:cs="Times New Roman"/>
                 <w:color w:val="000000" w:themeColor="text1"/>
                 <w:sz w:val="26"/>
                 <w:szCs w:val="26"/>
@@ -16876,7 +17180,6 @@
             <w:r>
               <w:rPr>
                 <w:rFonts w:ascii="Times New Roman" w:hAnsi="Times New Roman" w:cs="Times New Roman"/>
-                <w:bCs/>
                 <w:color w:val="000000" w:themeColor="text1"/>
                 <w:sz w:val="26"/>
                 <w:szCs w:val="26"/>
@@ -17035,6 +17338,7 @@
               <w:rPr>
                 <w:rFonts w:ascii="Times New Roman" w:hAnsi="Times New Roman" w:cs="Times New Roman"/>
                 <w:b/>
+                <w:bCs/>
                 <w:color w:val="000000" w:themeColor="text1"/>
                 <w:sz w:val="26"/>
                 <w:szCs w:val="26"/>
@@ -17046,38 +17350,42 @@
               <w:rPr>
                 <w:rFonts w:ascii="Times New Roman" w:hAnsi="Times New Roman" w:cs="Times New Roman"/>
                 <w:b/>
-                <w:color w:val="000000" w:themeColor="text1"/>
-                <w:sz w:val="26"/>
-                <w:szCs w:val="26"/>
-                <w:lang w:val="vi-VN"/>
-              </w:rPr>
-              <w:t>2</w:t>
-            </w:r>
-            <w:r>
-              <w:rPr>
-                <w:rFonts w:ascii="Times New Roman" w:hAnsi="Times New Roman" w:cs="Times New Roman"/>
-                <w:b/>
-                <w:color w:val="000000" w:themeColor="text1"/>
-                <w:sz w:val="26"/>
-                <w:szCs w:val="26"/>
-              </w:rPr>
-              <w:t>/</w:t>
-            </w:r>
-            <w:r>
-              <w:rPr>
-                <w:rFonts w:ascii="Times New Roman" w:hAnsi="Times New Roman" w:cs="Times New Roman"/>
-                <w:b/>
-                <w:color w:val="000000" w:themeColor="text1"/>
-                <w:sz w:val="26"/>
-                <w:szCs w:val="26"/>
-                <w:lang w:val="vi-VN"/>
-              </w:rPr>
-              <w:t>03</w:t>
-            </w:r>
-            <w:r>
-              <w:rPr>
-                <w:rFonts w:ascii="Times New Roman" w:hAnsi="Times New Roman" w:cs="Times New Roman"/>
-                <w:b/>
+                <w:bCs/>
+                <w:color w:val="000000" w:themeColor="text1"/>
+                <w:sz w:val="26"/>
+                <w:szCs w:val="26"/>
+                <w:lang w:val="vi-VN"/>
+              </w:rPr>
+              <w:t>4</w:t>
+            </w:r>
+            <w:r>
+              <w:rPr>
+                <w:rFonts w:ascii="Times New Roman" w:hAnsi="Times New Roman" w:cs="Times New Roman"/>
+                <w:b/>
+                <w:bCs/>
+                <w:color w:val="000000" w:themeColor="text1"/>
+                <w:sz w:val="26"/>
+                <w:szCs w:val="26"/>
+              </w:rPr>
+              <w:t>/0</w:t>
+            </w:r>
+            <w:r>
+              <w:rPr>
+                <w:rFonts w:ascii="Times New Roman" w:hAnsi="Times New Roman" w:cs="Times New Roman"/>
+                <w:b/>
+                <w:bCs/>
+                <w:color w:val="000000" w:themeColor="text1"/>
+                <w:sz w:val="26"/>
+                <w:szCs w:val="26"/>
+                <w:lang w:val="vi-VN"/>
+              </w:rPr>
+              <w:t>3</w:t>
+            </w:r>
+            <w:r>
+              <w:rPr>
+                <w:rFonts w:ascii="Times New Roman" w:hAnsi="Times New Roman" w:cs="Times New Roman"/>
+                <w:b/>
+                <w:bCs/>
                 <w:color w:val="000000" w:themeColor="text1"/>
                 <w:sz w:val="26"/>
                 <w:szCs w:val="26"/>
@@ -17088,6 +17396,7 @@
               <w:rPr>
                 <w:rFonts w:ascii="Times New Roman" w:hAnsi="Times New Roman" w:cs="Times New Roman"/>
                 <w:b/>
+                <w:bCs/>
                 <w:color w:val="000000" w:themeColor="text1"/>
                 <w:sz w:val="26"/>
                 <w:szCs w:val="26"/>
@@ -17135,7 +17444,7 @@
                 <w:szCs w:val="26"/>
                 <w:lang w:val="vi-VN"/>
               </w:rPr>
-              <w:t>3</w:t>
+              <w:t>5</w:t>
             </w:r>
             <w:r>
               <w:rPr>
@@ -17332,48 +17641,43 @@
               <w:jc w:val="center"/>
               <w:rPr>
                 <w:rFonts w:ascii="Times New Roman" w:hAnsi="Times New Roman" w:cs="Times New Roman"/>
-                <w:bCs/>
-                <w:color w:val="000000" w:themeColor="text1"/>
-                <w:sz w:val="26"/>
-                <w:szCs w:val="26"/>
-              </w:rPr>
-            </w:pPr>
-            <w:r>
-              <w:rPr>
-                <w:rFonts w:ascii="Times New Roman" w:hAnsi="Times New Roman" w:cs="Times New Roman"/>
-                <w:bCs/>
-                <w:color w:val="000000" w:themeColor="text1"/>
-                <w:sz w:val="26"/>
-                <w:szCs w:val="26"/>
-                <w:lang w:val="vi-VN"/>
-              </w:rPr>
-              <w:t>02</w:t>
-            </w:r>
-            <w:r>
-              <w:rPr>
-                <w:rFonts w:ascii="Times New Roman" w:hAnsi="Times New Roman" w:cs="Times New Roman"/>
-                <w:bCs/>
-                <w:color w:val="000000" w:themeColor="text1"/>
-                <w:sz w:val="26"/>
-                <w:szCs w:val="26"/>
-              </w:rPr>
-              <w:t>/</w:t>
-            </w:r>
-            <w:r>
-              <w:rPr>
-                <w:rFonts w:ascii="Times New Roman" w:hAnsi="Times New Roman" w:cs="Times New Roman"/>
-                <w:bCs/>
-                <w:color w:val="000000" w:themeColor="text1"/>
-                <w:sz w:val="26"/>
-                <w:szCs w:val="26"/>
-                <w:lang w:val="vi-VN"/>
-              </w:rPr>
-              <w:t>03</w:t>
-            </w:r>
-            <w:r>
-              <w:rPr>
-                <w:rFonts w:ascii="Times New Roman" w:hAnsi="Times New Roman" w:cs="Times New Roman"/>
-                <w:bCs/>
+                <w:color w:val="000000" w:themeColor="text1"/>
+                <w:sz w:val="26"/>
+                <w:szCs w:val="26"/>
+              </w:rPr>
+            </w:pPr>
+            <w:r>
+              <w:rPr>
+                <w:rFonts w:ascii="Times New Roman" w:hAnsi="Times New Roman" w:cs="Times New Roman"/>
+                <w:color w:val="000000" w:themeColor="text1"/>
+                <w:sz w:val="26"/>
+                <w:szCs w:val="26"/>
+                <w:lang w:val="vi-VN"/>
+              </w:rPr>
+              <w:t>04</w:t>
+            </w:r>
+            <w:r>
+              <w:rPr>
+                <w:rFonts w:ascii="Times New Roman" w:hAnsi="Times New Roman" w:cs="Times New Roman"/>
+                <w:color w:val="000000" w:themeColor="text1"/>
+                <w:sz w:val="26"/>
+                <w:szCs w:val="26"/>
+              </w:rPr>
+              <w:t>/0</w:t>
+            </w:r>
+            <w:r>
+              <w:rPr>
+                <w:rFonts w:ascii="Times New Roman" w:hAnsi="Times New Roman" w:cs="Times New Roman"/>
+                <w:color w:val="000000" w:themeColor="text1"/>
+                <w:sz w:val="26"/>
+                <w:szCs w:val="26"/>
+                <w:lang w:val="vi-VN"/>
+              </w:rPr>
+              <w:t>3</w:t>
+            </w:r>
+            <w:r>
+              <w:rPr>
+                <w:rFonts w:ascii="Times New Roman" w:hAnsi="Times New Roman" w:cs="Times New Roman"/>
                 <w:color w:val="000000" w:themeColor="text1"/>
                 <w:sz w:val="26"/>
                 <w:szCs w:val="26"/>
@@ -17383,7 +17687,6 @@
             <w:r>
               <w:rPr>
                 <w:rFonts w:ascii="Times New Roman" w:hAnsi="Times New Roman" w:cs="Times New Roman"/>
-                <w:bCs/>
                 <w:color w:val="000000" w:themeColor="text1"/>
                 <w:sz w:val="26"/>
                 <w:szCs w:val="26"/>
@@ -17404,48 +17707,43 @@
               <w:jc w:val="center"/>
               <w:rPr>
                 <w:rFonts w:ascii="Times New Roman" w:hAnsi="Times New Roman" w:cs="Times New Roman"/>
-                <w:bCs/>
-                <w:color w:val="000000" w:themeColor="text1"/>
-                <w:sz w:val="26"/>
-                <w:szCs w:val="26"/>
-              </w:rPr>
-            </w:pPr>
-            <w:r>
-              <w:rPr>
-                <w:rFonts w:ascii="Times New Roman" w:hAnsi="Times New Roman" w:cs="Times New Roman"/>
-                <w:bCs/>
-                <w:color w:val="000000" w:themeColor="text1"/>
-                <w:sz w:val="26"/>
-                <w:szCs w:val="26"/>
-                <w:lang w:val="vi-VN"/>
-              </w:rPr>
-              <w:t>02</w:t>
-            </w:r>
-            <w:r>
-              <w:rPr>
-                <w:rFonts w:ascii="Times New Roman" w:hAnsi="Times New Roman" w:cs="Times New Roman"/>
-                <w:bCs/>
-                <w:color w:val="000000" w:themeColor="text1"/>
-                <w:sz w:val="26"/>
-                <w:szCs w:val="26"/>
-              </w:rPr>
-              <w:t>/</w:t>
-            </w:r>
-            <w:r>
-              <w:rPr>
-                <w:rFonts w:ascii="Times New Roman" w:hAnsi="Times New Roman" w:cs="Times New Roman"/>
-                <w:bCs/>
-                <w:color w:val="000000" w:themeColor="text1"/>
-                <w:sz w:val="26"/>
-                <w:szCs w:val="26"/>
-                <w:lang w:val="vi-VN"/>
-              </w:rPr>
-              <w:t>03</w:t>
-            </w:r>
-            <w:r>
-              <w:rPr>
-                <w:rFonts w:ascii="Times New Roman" w:hAnsi="Times New Roman" w:cs="Times New Roman"/>
-                <w:bCs/>
+                <w:color w:val="000000" w:themeColor="text1"/>
+                <w:sz w:val="26"/>
+                <w:szCs w:val="26"/>
+              </w:rPr>
+            </w:pPr>
+            <w:r>
+              <w:rPr>
+                <w:rFonts w:ascii="Times New Roman" w:hAnsi="Times New Roman" w:cs="Times New Roman"/>
+                <w:color w:val="000000" w:themeColor="text1"/>
+                <w:sz w:val="26"/>
+                <w:szCs w:val="26"/>
+                <w:lang w:val="vi-VN"/>
+              </w:rPr>
+              <w:t>04</w:t>
+            </w:r>
+            <w:r>
+              <w:rPr>
+                <w:rFonts w:ascii="Times New Roman" w:hAnsi="Times New Roman" w:cs="Times New Roman"/>
+                <w:color w:val="000000" w:themeColor="text1"/>
+                <w:sz w:val="26"/>
+                <w:szCs w:val="26"/>
+              </w:rPr>
+              <w:t>/0</w:t>
+            </w:r>
+            <w:r>
+              <w:rPr>
+                <w:rFonts w:ascii="Times New Roman" w:hAnsi="Times New Roman" w:cs="Times New Roman"/>
+                <w:color w:val="000000" w:themeColor="text1"/>
+                <w:sz w:val="26"/>
+                <w:szCs w:val="26"/>
+                <w:lang w:val="vi-VN"/>
+              </w:rPr>
+              <w:t>3</w:t>
+            </w:r>
+            <w:r>
+              <w:rPr>
+                <w:rFonts w:ascii="Times New Roman" w:hAnsi="Times New Roman" w:cs="Times New Roman"/>
                 <w:color w:val="000000" w:themeColor="text1"/>
                 <w:sz w:val="26"/>
                 <w:szCs w:val="26"/>
@@ -17455,7 +17753,6 @@
             <w:r>
               <w:rPr>
                 <w:rFonts w:ascii="Times New Roman" w:hAnsi="Times New Roman" w:cs="Times New Roman"/>
-                <w:bCs/>
                 <w:color w:val="000000" w:themeColor="text1"/>
                 <w:sz w:val="26"/>
                 <w:szCs w:val="26"/>
@@ -17601,48 +17898,43 @@
               <w:jc w:val="center"/>
               <w:rPr>
                 <w:rFonts w:ascii="Times New Roman" w:hAnsi="Times New Roman" w:cs="Times New Roman"/>
-                <w:bCs/>
-                <w:color w:val="000000" w:themeColor="text1"/>
-                <w:sz w:val="26"/>
-                <w:szCs w:val="26"/>
-              </w:rPr>
-            </w:pPr>
-            <w:r>
-              <w:rPr>
-                <w:rFonts w:ascii="Times New Roman" w:hAnsi="Times New Roman" w:cs="Times New Roman"/>
-                <w:bCs/>
-                <w:color w:val="000000" w:themeColor="text1"/>
-                <w:sz w:val="26"/>
-                <w:szCs w:val="26"/>
-                <w:lang w:val="vi-VN"/>
-              </w:rPr>
-              <w:t>02</w:t>
-            </w:r>
-            <w:r>
-              <w:rPr>
-                <w:rFonts w:ascii="Times New Roman" w:hAnsi="Times New Roman" w:cs="Times New Roman"/>
-                <w:bCs/>
-                <w:color w:val="000000" w:themeColor="text1"/>
-                <w:sz w:val="26"/>
-                <w:szCs w:val="26"/>
-              </w:rPr>
-              <w:t>/</w:t>
-            </w:r>
-            <w:r>
-              <w:rPr>
-                <w:rFonts w:ascii="Times New Roman" w:hAnsi="Times New Roman" w:cs="Times New Roman"/>
-                <w:bCs/>
-                <w:color w:val="000000" w:themeColor="text1"/>
-                <w:sz w:val="26"/>
-                <w:szCs w:val="26"/>
-                <w:lang w:val="vi-VN"/>
-              </w:rPr>
-              <w:t>03</w:t>
-            </w:r>
-            <w:r>
-              <w:rPr>
-                <w:rFonts w:ascii="Times New Roman" w:hAnsi="Times New Roman" w:cs="Times New Roman"/>
-                <w:bCs/>
+                <w:color w:val="000000" w:themeColor="text1"/>
+                <w:sz w:val="26"/>
+                <w:szCs w:val="26"/>
+              </w:rPr>
+            </w:pPr>
+            <w:r>
+              <w:rPr>
+                <w:rFonts w:ascii="Times New Roman" w:hAnsi="Times New Roman" w:cs="Times New Roman"/>
+                <w:color w:val="000000" w:themeColor="text1"/>
+                <w:sz w:val="26"/>
+                <w:szCs w:val="26"/>
+                <w:lang w:val="vi-VN"/>
+              </w:rPr>
+              <w:t>04</w:t>
+            </w:r>
+            <w:r>
+              <w:rPr>
+                <w:rFonts w:ascii="Times New Roman" w:hAnsi="Times New Roman" w:cs="Times New Roman"/>
+                <w:color w:val="000000" w:themeColor="text1"/>
+                <w:sz w:val="26"/>
+                <w:szCs w:val="26"/>
+              </w:rPr>
+              <w:t>/0</w:t>
+            </w:r>
+            <w:r>
+              <w:rPr>
+                <w:rFonts w:ascii="Times New Roman" w:hAnsi="Times New Roman" w:cs="Times New Roman"/>
+                <w:color w:val="000000" w:themeColor="text1"/>
+                <w:sz w:val="26"/>
+                <w:szCs w:val="26"/>
+                <w:lang w:val="vi-VN"/>
+              </w:rPr>
+              <w:t>3</w:t>
+            </w:r>
+            <w:r>
+              <w:rPr>
+                <w:rFonts w:ascii="Times New Roman" w:hAnsi="Times New Roman" w:cs="Times New Roman"/>
                 <w:color w:val="000000" w:themeColor="text1"/>
                 <w:sz w:val="26"/>
                 <w:szCs w:val="26"/>
@@ -17652,7 +17944,6 @@
             <w:r>
               <w:rPr>
                 <w:rFonts w:ascii="Times New Roman" w:hAnsi="Times New Roman" w:cs="Times New Roman"/>
-                <w:bCs/>
                 <w:color w:val="000000" w:themeColor="text1"/>
                 <w:sz w:val="26"/>
                 <w:szCs w:val="26"/>
@@ -17673,48 +17964,43 @@
               <w:jc w:val="center"/>
               <w:rPr>
                 <w:rFonts w:ascii="Times New Roman" w:hAnsi="Times New Roman" w:cs="Times New Roman"/>
-                <w:bCs/>
-                <w:color w:val="000000" w:themeColor="text1"/>
-                <w:sz w:val="26"/>
-                <w:szCs w:val="26"/>
-              </w:rPr>
-            </w:pPr>
-            <w:r>
-              <w:rPr>
-                <w:rFonts w:ascii="Times New Roman" w:hAnsi="Times New Roman" w:cs="Times New Roman"/>
-                <w:bCs/>
-                <w:color w:val="000000" w:themeColor="text1"/>
-                <w:sz w:val="26"/>
-                <w:szCs w:val="26"/>
-                <w:lang w:val="vi-VN"/>
-              </w:rPr>
-              <w:t>02</w:t>
-            </w:r>
-            <w:r>
-              <w:rPr>
-                <w:rFonts w:ascii="Times New Roman" w:hAnsi="Times New Roman" w:cs="Times New Roman"/>
-                <w:bCs/>
-                <w:color w:val="000000" w:themeColor="text1"/>
-                <w:sz w:val="26"/>
-                <w:szCs w:val="26"/>
-              </w:rPr>
-              <w:t>/</w:t>
-            </w:r>
-            <w:r>
-              <w:rPr>
-                <w:rFonts w:ascii="Times New Roman" w:hAnsi="Times New Roman" w:cs="Times New Roman"/>
-                <w:bCs/>
-                <w:color w:val="000000" w:themeColor="text1"/>
-                <w:sz w:val="26"/>
-                <w:szCs w:val="26"/>
-                <w:lang w:val="vi-VN"/>
-              </w:rPr>
-              <w:t>03</w:t>
-            </w:r>
-            <w:r>
-              <w:rPr>
-                <w:rFonts w:ascii="Times New Roman" w:hAnsi="Times New Roman" w:cs="Times New Roman"/>
-                <w:bCs/>
+                <w:color w:val="000000" w:themeColor="text1"/>
+                <w:sz w:val="26"/>
+                <w:szCs w:val="26"/>
+              </w:rPr>
+            </w:pPr>
+            <w:r>
+              <w:rPr>
+                <w:rFonts w:ascii="Times New Roman" w:hAnsi="Times New Roman" w:cs="Times New Roman"/>
+                <w:color w:val="000000" w:themeColor="text1"/>
+                <w:sz w:val="26"/>
+                <w:szCs w:val="26"/>
+                <w:lang w:val="vi-VN"/>
+              </w:rPr>
+              <w:t>04</w:t>
+            </w:r>
+            <w:r>
+              <w:rPr>
+                <w:rFonts w:ascii="Times New Roman" w:hAnsi="Times New Roman" w:cs="Times New Roman"/>
+                <w:color w:val="000000" w:themeColor="text1"/>
+                <w:sz w:val="26"/>
+                <w:szCs w:val="26"/>
+              </w:rPr>
+              <w:t>/0</w:t>
+            </w:r>
+            <w:r>
+              <w:rPr>
+                <w:rFonts w:ascii="Times New Roman" w:hAnsi="Times New Roman" w:cs="Times New Roman"/>
+                <w:color w:val="000000" w:themeColor="text1"/>
+                <w:sz w:val="26"/>
+                <w:szCs w:val="26"/>
+                <w:lang w:val="vi-VN"/>
+              </w:rPr>
+              <w:t>3</w:t>
+            </w:r>
+            <w:r>
+              <w:rPr>
+                <w:rFonts w:ascii="Times New Roman" w:hAnsi="Times New Roman" w:cs="Times New Roman"/>
                 <w:color w:val="000000" w:themeColor="text1"/>
                 <w:sz w:val="26"/>
                 <w:szCs w:val="26"/>
@@ -17724,7 +18010,6 @@
             <w:r>
               <w:rPr>
                 <w:rFonts w:ascii="Times New Roman" w:hAnsi="Times New Roman" w:cs="Times New Roman"/>
-                <w:bCs/>
                 <w:color w:val="000000" w:themeColor="text1"/>
                 <w:sz w:val="26"/>
                 <w:szCs w:val="26"/>
@@ -17870,48 +18155,43 @@
               <w:jc w:val="center"/>
               <w:rPr>
                 <w:rFonts w:ascii="Times New Roman" w:hAnsi="Times New Roman" w:cs="Times New Roman"/>
-                <w:bCs/>
-                <w:color w:val="000000" w:themeColor="text1"/>
-                <w:sz w:val="26"/>
-                <w:szCs w:val="26"/>
-              </w:rPr>
-            </w:pPr>
-            <w:r>
-              <w:rPr>
-                <w:rFonts w:ascii="Times New Roman" w:hAnsi="Times New Roman" w:cs="Times New Roman"/>
-                <w:bCs/>
-                <w:color w:val="000000" w:themeColor="text1"/>
-                <w:sz w:val="26"/>
-                <w:szCs w:val="26"/>
-                <w:lang w:val="vi-VN"/>
-              </w:rPr>
-              <w:t>02</w:t>
-            </w:r>
-            <w:r>
-              <w:rPr>
-                <w:rFonts w:ascii="Times New Roman" w:hAnsi="Times New Roman" w:cs="Times New Roman"/>
-                <w:bCs/>
-                <w:color w:val="000000" w:themeColor="text1"/>
-                <w:sz w:val="26"/>
-                <w:szCs w:val="26"/>
-              </w:rPr>
-              <w:t>/</w:t>
-            </w:r>
-            <w:r>
-              <w:rPr>
-                <w:rFonts w:ascii="Times New Roman" w:hAnsi="Times New Roman" w:cs="Times New Roman"/>
-                <w:bCs/>
-                <w:color w:val="000000" w:themeColor="text1"/>
-                <w:sz w:val="26"/>
-                <w:szCs w:val="26"/>
-                <w:lang w:val="vi-VN"/>
-              </w:rPr>
-              <w:t>03</w:t>
-            </w:r>
-            <w:r>
-              <w:rPr>
-                <w:rFonts w:ascii="Times New Roman" w:hAnsi="Times New Roman" w:cs="Times New Roman"/>
-                <w:bCs/>
+                <w:color w:val="000000" w:themeColor="text1"/>
+                <w:sz w:val="26"/>
+                <w:szCs w:val="26"/>
+              </w:rPr>
+            </w:pPr>
+            <w:r>
+              <w:rPr>
+                <w:rFonts w:ascii="Times New Roman" w:hAnsi="Times New Roman" w:cs="Times New Roman"/>
+                <w:color w:val="000000" w:themeColor="text1"/>
+                <w:sz w:val="26"/>
+                <w:szCs w:val="26"/>
+                <w:lang w:val="vi-VN"/>
+              </w:rPr>
+              <w:t>04</w:t>
+            </w:r>
+            <w:r>
+              <w:rPr>
+                <w:rFonts w:ascii="Times New Roman" w:hAnsi="Times New Roman" w:cs="Times New Roman"/>
+                <w:color w:val="000000" w:themeColor="text1"/>
+                <w:sz w:val="26"/>
+                <w:szCs w:val="26"/>
+              </w:rPr>
+              <w:t>/0</w:t>
+            </w:r>
+            <w:r>
+              <w:rPr>
+                <w:rFonts w:ascii="Times New Roman" w:hAnsi="Times New Roman" w:cs="Times New Roman"/>
+                <w:color w:val="000000" w:themeColor="text1"/>
+                <w:sz w:val="26"/>
+                <w:szCs w:val="26"/>
+                <w:lang w:val="vi-VN"/>
+              </w:rPr>
+              <w:t>3</w:t>
+            </w:r>
+            <w:r>
+              <w:rPr>
+                <w:rFonts w:ascii="Times New Roman" w:hAnsi="Times New Roman" w:cs="Times New Roman"/>
                 <w:color w:val="000000" w:themeColor="text1"/>
                 <w:sz w:val="26"/>
                 <w:szCs w:val="26"/>
@@ -17921,7 +18201,6 @@
             <w:r>
               <w:rPr>
                 <w:rFonts w:ascii="Times New Roman" w:hAnsi="Times New Roman" w:cs="Times New Roman"/>
-                <w:bCs/>
                 <w:color w:val="000000" w:themeColor="text1"/>
                 <w:sz w:val="26"/>
                 <w:szCs w:val="26"/>
@@ -17942,48 +18221,43 @@
               <w:jc w:val="center"/>
               <w:rPr>
                 <w:rFonts w:ascii="Times New Roman" w:hAnsi="Times New Roman" w:cs="Times New Roman"/>
-                <w:bCs/>
-                <w:color w:val="000000" w:themeColor="text1"/>
-                <w:sz w:val="26"/>
-                <w:szCs w:val="26"/>
-              </w:rPr>
-            </w:pPr>
-            <w:r>
-              <w:rPr>
-                <w:rFonts w:ascii="Times New Roman" w:hAnsi="Times New Roman" w:cs="Times New Roman"/>
-                <w:bCs/>
-                <w:color w:val="000000" w:themeColor="text1"/>
-                <w:sz w:val="26"/>
-                <w:szCs w:val="26"/>
-                <w:lang w:val="vi-VN"/>
-              </w:rPr>
-              <w:t>02</w:t>
-            </w:r>
-            <w:r>
-              <w:rPr>
-                <w:rFonts w:ascii="Times New Roman" w:hAnsi="Times New Roman" w:cs="Times New Roman"/>
-                <w:bCs/>
-                <w:color w:val="000000" w:themeColor="text1"/>
-                <w:sz w:val="26"/>
-                <w:szCs w:val="26"/>
-              </w:rPr>
-              <w:t>/</w:t>
-            </w:r>
-            <w:r>
-              <w:rPr>
-                <w:rFonts w:ascii="Times New Roman" w:hAnsi="Times New Roman" w:cs="Times New Roman"/>
-                <w:bCs/>
-                <w:color w:val="000000" w:themeColor="text1"/>
-                <w:sz w:val="26"/>
-                <w:szCs w:val="26"/>
-                <w:lang w:val="vi-VN"/>
-              </w:rPr>
-              <w:t>03</w:t>
-            </w:r>
-            <w:r>
-              <w:rPr>
-                <w:rFonts w:ascii="Times New Roman" w:hAnsi="Times New Roman" w:cs="Times New Roman"/>
-                <w:bCs/>
+                <w:color w:val="000000" w:themeColor="text1"/>
+                <w:sz w:val="26"/>
+                <w:szCs w:val="26"/>
+              </w:rPr>
+            </w:pPr>
+            <w:r>
+              <w:rPr>
+                <w:rFonts w:ascii="Times New Roman" w:hAnsi="Times New Roman" w:cs="Times New Roman"/>
+                <w:color w:val="000000" w:themeColor="text1"/>
+                <w:sz w:val="26"/>
+                <w:szCs w:val="26"/>
+                <w:lang w:val="vi-VN"/>
+              </w:rPr>
+              <w:t>04</w:t>
+            </w:r>
+            <w:r>
+              <w:rPr>
+                <w:rFonts w:ascii="Times New Roman" w:hAnsi="Times New Roman" w:cs="Times New Roman"/>
+                <w:color w:val="000000" w:themeColor="text1"/>
+                <w:sz w:val="26"/>
+                <w:szCs w:val="26"/>
+              </w:rPr>
+              <w:t>/0</w:t>
+            </w:r>
+            <w:r>
+              <w:rPr>
+                <w:rFonts w:ascii="Times New Roman" w:hAnsi="Times New Roman" w:cs="Times New Roman"/>
+                <w:color w:val="000000" w:themeColor="text1"/>
+                <w:sz w:val="26"/>
+                <w:szCs w:val="26"/>
+                <w:lang w:val="vi-VN"/>
+              </w:rPr>
+              <w:t>3</w:t>
+            </w:r>
+            <w:r>
+              <w:rPr>
+                <w:rFonts w:ascii="Times New Roman" w:hAnsi="Times New Roman" w:cs="Times New Roman"/>
                 <w:color w:val="000000" w:themeColor="text1"/>
                 <w:sz w:val="26"/>
                 <w:szCs w:val="26"/>
@@ -17993,7 +18267,6 @@
             <w:r>
               <w:rPr>
                 <w:rFonts w:ascii="Times New Roman" w:hAnsi="Times New Roman" w:cs="Times New Roman"/>
-                <w:bCs/>
                 <w:color w:val="000000" w:themeColor="text1"/>
                 <w:sz w:val="26"/>
                 <w:szCs w:val="26"/>
@@ -18132,48 +18405,43 @@
               <w:jc w:val="center"/>
               <w:rPr>
                 <w:rFonts w:ascii="Times New Roman" w:hAnsi="Times New Roman" w:cs="Times New Roman"/>
-                <w:bCs/>
-                <w:color w:val="000000" w:themeColor="text1"/>
-                <w:sz w:val="26"/>
-                <w:szCs w:val="26"/>
-              </w:rPr>
-            </w:pPr>
-            <w:r>
-              <w:rPr>
-                <w:rFonts w:ascii="Times New Roman" w:hAnsi="Times New Roman" w:cs="Times New Roman"/>
-                <w:bCs/>
-                <w:color w:val="000000" w:themeColor="text1"/>
-                <w:sz w:val="26"/>
-                <w:szCs w:val="26"/>
-                <w:lang w:val="vi-VN"/>
-              </w:rPr>
-              <w:t>02</w:t>
-            </w:r>
-            <w:r>
-              <w:rPr>
-                <w:rFonts w:ascii="Times New Roman" w:hAnsi="Times New Roman" w:cs="Times New Roman"/>
-                <w:bCs/>
-                <w:color w:val="000000" w:themeColor="text1"/>
-                <w:sz w:val="26"/>
-                <w:szCs w:val="26"/>
-              </w:rPr>
-              <w:t>/</w:t>
-            </w:r>
-            <w:r>
-              <w:rPr>
-                <w:rFonts w:ascii="Times New Roman" w:hAnsi="Times New Roman" w:cs="Times New Roman"/>
-                <w:bCs/>
-                <w:color w:val="000000" w:themeColor="text1"/>
-                <w:sz w:val="26"/>
-                <w:szCs w:val="26"/>
-                <w:lang w:val="vi-VN"/>
-              </w:rPr>
-              <w:t>03</w:t>
-            </w:r>
-            <w:r>
-              <w:rPr>
-                <w:rFonts w:ascii="Times New Roman" w:hAnsi="Times New Roman" w:cs="Times New Roman"/>
-                <w:bCs/>
+                <w:color w:val="000000" w:themeColor="text1"/>
+                <w:sz w:val="26"/>
+                <w:szCs w:val="26"/>
+              </w:rPr>
+            </w:pPr>
+            <w:r>
+              <w:rPr>
+                <w:rFonts w:ascii="Times New Roman" w:hAnsi="Times New Roman" w:cs="Times New Roman"/>
+                <w:color w:val="000000" w:themeColor="text1"/>
+                <w:sz w:val="26"/>
+                <w:szCs w:val="26"/>
+                <w:lang w:val="vi-VN"/>
+              </w:rPr>
+              <w:t>04</w:t>
+            </w:r>
+            <w:r>
+              <w:rPr>
+                <w:rFonts w:ascii="Times New Roman" w:hAnsi="Times New Roman" w:cs="Times New Roman"/>
+                <w:color w:val="000000" w:themeColor="text1"/>
+                <w:sz w:val="26"/>
+                <w:szCs w:val="26"/>
+              </w:rPr>
+              <w:t>/0</w:t>
+            </w:r>
+            <w:r>
+              <w:rPr>
+                <w:rFonts w:ascii="Times New Roman" w:hAnsi="Times New Roman" w:cs="Times New Roman"/>
+                <w:color w:val="000000" w:themeColor="text1"/>
+                <w:sz w:val="26"/>
+                <w:szCs w:val="26"/>
+                <w:lang w:val="vi-VN"/>
+              </w:rPr>
+              <w:t>3</w:t>
+            </w:r>
+            <w:r>
+              <w:rPr>
+                <w:rFonts w:ascii="Times New Roman" w:hAnsi="Times New Roman" w:cs="Times New Roman"/>
                 <w:color w:val="000000" w:themeColor="text1"/>
                 <w:sz w:val="26"/>
                 <w:szCs w:val="26"/>
@@ -18183,7 +18451,6 @@
             <w:r>
               <w:rPr>
                 <w:rFonts w:ascii="Times New Roman" w:hAnsi="Times New Roman" w:cs="Times New Roman"/>
-                <w:bCs/>
                 <w:color w:val="000000" w:themeColor="text1"/>
                 <w:sz w:val="26"/>
                 <w:szCs w:val="26"/>
@@ -18204,48 +18471,43 @@
               <w:jc w:val="center"/>
               <w:rPr>
                 <w:rFonts w:ascii="Times New Roman" w:hAnsi="Times New Roman" w:cs="Times New Roman"/>
-                <w:bCs/>
-                <w:color w:val="000000" w:themeColor="text1"/>
-                <w:sz w:val="26"/>
-                <w:szCs w:val="26"/>
-              </w:rPr>
-            </w:pPr>
-            <w:r>
-              <w:rPr>
-                <w:rFonts w:ascii="Times New Roman" w:hAnsi="Times New Roman" w:cs="Times New Roman"/>
-                <w:bCs/>
-                <w:color w:val="000000" w:themeColor="text1"/>
-                <w:sz w:val="26"/>
-                <w:szCs w:val="26"/>
-                <w:lang w:val="vi-VN"/>
-              </w:rPr>
-              <w:t>02</w:t>
-            </w:r>
-            <w:r>
-              <w:rPr>
-                <w:rFonts w:ascii="Times New Roman" w:hAnsi="Times New Roman" w:cs="Times New Roman"/>
-                <w:bCs/>
-                <w:color w:val="000000" w:themeColor="text1"/>
-                <w:sz w:val="26"/>
-                <w:szCs w:val="26"/>
-              </w:rPr>
-              <w:t>/</w:t>
-            </w:r>
-            <w:r>
-              <w:rPr>
-                <w:rFonts w:ascii="Times New Roman" w:hAnsi="Times New Roman" w:cs="Times New Roman"/>
-                <w:bCs/>
-                <w:color w:val="000000" w:themeColor="text1"/>
-                <w:sz w:val="26"/>
-                <w:szCs w:val="26"/>
-                <w:lang w:val="vi-VN"/>
-              </w:rPr>
-              <w:t>03</w:t>
-            </w:r>
-            <w:r>
-              <w:rPr>
-                <w:rFonts w:ascii="Times New Roman" w:hAnsi="Times New Roman" w:cs="Times New Roman"/>
-                <w:bCs/>
+                <w:color w:val="000000" w:themeColor="text1"/>
+                <w:sz w:val="26"/>
+                <w:szCs w:val="26"/>
+              </w:rPr>
+            </w:pPr>
+            <w:r>
+              <w:rPr>
+                <w:rFonts w:ascii="Times New Roman" w:hAnsi="Times New Roman" w:cs="Times New Roman"/>
+                <w:color w:val="000000" w:themeColor="text1"/>
+                <w:sz w:val="26"/>
+                <w:szCs w:val="26"/>
+                <w:lang w:val="vi-VN"/>
+              </w:rPr>
+              <w:t>04</w:t>
+            </w:r>
+            <w:r>
+              <w:rPr>
+                <w:rFonts w:ascii="Times New Roman" w:hAnsi="Times New Roman" w:cs="Times New Roman"/>
+                <w:color w:val="000000" w:themeColor="text1"/>
+                <w:sz w:val="26"/>
+                <w:szCs w:val="26"/>
+              </w:rPr>
+              <w:t>/0</w:t>
+            </w:r>
+            <w:r>
+              <w:rPr>
+                <w:rFonts w:ascii="Times New Roman" w:hAnsi="Times New Roman" w:cs="Times New Roman"/>
+                <w:color w:val="000000" w:themeColor="text1"/>
+                <w:sz w:val="26"/>
+                <w:szCs w:val="26"/>
+                <w:lang w:val="vi-VN"/>
+              </w:rPr>
+              <w:t>3</w:t>
+            </w:r>
+            <w:r>
+              <w:rPr>
+                <w:rFonts w:ascii="Times New Roman" w:hAnsi="Times New Roman" w:cs="Times New Roman"/>
                 <w:color w:val="000000" w:themeColor="text1"/>
                 <w:sz w:val="26"/>
                 <w:szCs w:val="26"/>
@@ -18255,7 +18517,6 @@
             <w:r>
               <w:rPr>
                 <w:rFonts w:ascii="Times New Roman" w:hAnsi="Times New Roman" w:cs="Times New Roman"/>
-                <w:bCs/>
                 <w:color w:val="000000" w:themeColor="text1"/>
                 <w:sz w:val="26"/>
                 <w:szCs w:val="26"/>
@@ -18391,48 +18652,43 @@
               <w:jc w:val="center"/>
               <w:rPr>
                 <w:rFonts w:ascii="Times New Roman" w:hAnsi="Times New Roman" w:cs="Times New Roman"/>
-                <w:bCs/>
-                <w:color w:val="000000" w:themeColor="text1"/>
-                <w:sz w:val="26"/>
-                <w:szCs w:val="26"/>
-              </w:rPr>
-            </w:pPr>
-            <w:r>
-              <w:rPr>
-                <w:rFonts w:ascii="Times New Roman" w:hAnsi="Times New Roman" w:cs="Times New Roman"/>
-                <w:bCs/>
-                <w:color w:val="000000" w:themeColor="text1"/>
-                <w:sz w:val="26"/>
-                <w:szCs w:val="26"/>
-                <w:lang w:val="vi-VN"/>
-              </w:rPr>
-              <w:t>02</w:t>
-            </w:r>
-            <w:r>
-              <w:rPr>
-                <w:rFonts w:ascii="Times New Roman" w:hAnsi="Times New Roman" w:cs="Times New Roman"/>
-                <w:bCs/>
-                <w:color w:val="000000" w:themeColor="text1"/>
-                <w:sz w:val="26"/>
-                <w:szCs w:val="26"/>
-              </w:rPr>
-              <w:t>/</w:t>
-            </w:r>
-            <w:r>
-              <w:rPr>
-                <w:rFonts w:ascii="Times New Roman" w:hAnsi="Times New Roman" w:cs="Times New Roman"/>
-                <w:bCs/>
-                <w:color w:val="000000" w:themeColor="text1"/>
-                <w:sz w:val="26"/>
-                <w:szCs w:val="26"/>
-                <w:lang w:val="vi-VN"/>
-              </w:rPr>
-              <w:t>03</w:t>
-            </w:r>
-            <w:r>
-              <w:rPr>
-                <w:rFonts w:ascii="Times New Roman" w:hAnsi="Times New Roman" w:cs="Times New Roman"/>
-                <w:bCs/>
+                <w:color w:val="000000" w:themeColor="text1"/>
+                <w:sz w:val="26"/>
+                <w:szCs w:val="26"/>
+              </w:rPr>
+            </w:pPr>
+            <w:r>
+              <w:rPr>
+                <w:rFonts w:ascii="Times New Roman" w:hAnsi="Times New Roman" w:cs="Times New Roman"/>
+                <w:color w:val="000000" w:themeColor="text1"/>
+                <w:sz w:val="26"/>
+                <w:szCs w:val="26"/>
+                <w:lang w:val="vi-VN"/>
+              </w:rPr>
+              <w:t>04</w:t>
+            </w:r>
+            <w:r>
+              <w:rPr>
+                <w:rFonts w:ascii="Times New Roman" w:hAnsi="Times New Roman" w:cs="Times New Roman"/>
+                <w:color w:val="000000" w:themeColor="text1"/>
+                <w:sz w:val="26"/>
+                <w:szCs w:val="26"/>
+              </w:rPr>
+              <w:t>/0</w:t>
+            </w:r>
+            <w:r>
+              <w:rPr>
+                <w:rFonts w:ascii="Times New Roman" w:hAnsi="Times New Roman" w:cs="Times New Roman"/>
+                <w:color w:val="000000" w:themeColor="text1"/>
+                <w:sz w:val="26"/>
+                <w:szCs w:val="26"/>
+                <w:lang w:val="vi-VN"/>
+              </w:rPr>
+              <w:t>3</w:t>
+            </w:r>
+            <w:r>
+              <w:rPr>
+                <w:rFonts w:ascii="Times New Roman" w:hAnsi="Times New Roman" w:cs="Times New Roman"/>
                 <w:color w:val="000000" w:themeColor="text1"/>
                 <w:sz w:val="26"/>
                 <w:szCs w:val="26"/>
@@ -18442,7 +18698,6 @@
             <w:r>
               <w:rPr>
                 <w:rFonts w:ascii="Times New Roman" w:hAnsi="Times New Roman" w:cs="Times New Roman"/>
-                <w:bCs/>
                 <w:color w:val="000000" w:themeColor="text1"/>
                 <w:sz w:val="26"/>
                 <w:szCs w:val="26"/>
@@ -18463,48 +18718,43 @@
               <w:jc w:val="center"/>
               <w:rPr>
                 <w:rFonts w:ascii="Times New Roman" w:hAnsi="Times New Roman" w:cs="Times New Roman"/>
-                <w:bCs/>
-                <w:color w:val="000000" w:themeColor="text1"/>
-                <w:sz w:val="26"/>
-                <w:szCs w:val="26"/>
-              </w:rPr>
-            </w:pPr>
-            <w:r>
-              <w:rPr>
-                <w:rFonts w:ascii="Times New Roman" w:hAnsi="Times New Roman" w:cs="Times New Roman"/>
-                <w:bCs/>
-                <w:color w:val="000000" w:themeColor="text1"/>
-                <w:sz w:val="26"/>
-                <w:szCs w:val="26"/>
-                <w:lang w:val="vi-VN"/>
-              </w:rPr>
-              <w:t>02</w:t>
-            </w:r>
-            <w:r>
-              <w:rPr>
-                <w:rFonts w:ascii="Times New Roman" w:hAnsi="Times New Roman" w:cs="Times New Roman"/>
-                <w:bCs/>
-                <w:color w:val="000000" w:themeColor="text1"/>
-                <w:sz w:val="26"/>
-                <w:szCs w:val="26"/>
-              </w:rPr>
-              <w:t>/</w:t>
-            </w:r>
-            <w:r>
-              <w:rPr>
-                <w:rFonts w:ascii="Times New Roman" w:hAnsi="Times New Roman" w:cs="Times New Roman"/>
-                <w:bCs/>
-                <w:color w:val="000000" w:themeColor="text1"/>
-                <w:sz w:val="26"/>
-                <w:szCs w:val="26"/>
-                <w:lang w:val="vi-VN"/>
-              </w:rPr>
-              <w:t>03</w:t>
-            </w:r>
-            <w:r>
-              <w:rPr>
-                <w:rFonts w:ascii="Times New Roman" w:hAnsi="Times New Roman" w:cs="Times New Roman"/>
-                <w:bCs/>
+                <w:color w:val="000000" w:themeColor="text1"/>
+                <w:sz w:val="26"/>
+                <w:szCs w:val="26"/>
+              </w:rPr>
+            </w:pPr>
+            <w:r>
+              <w:rPr>
+                <w:rFonts w:ascii="Times New Roman" w:hAnsi="Times New Roman" w:cs="Times New Roman"/>
+                <w:color w:val="000000" w:themeColor="text1"/>
+                <w:sz w:val="26"/>
+                <w:szCs w:val="26"/>
+                <w:lang w:val="vi-VN"/>
+              </w:rPr>
+              <w:t>04</w:t>
+            </w:r>
+            <w:r>
+              <w:rPr>
+                <w:rFonts w:ascii="Times New Roman" w:hAnsi="Times New Roman" w:cs="Times New Roman"/>
+                <w:color w:val="000000" w:themeColor="text1"/>
+                <w:sz w:val="26"/>
+                <w:szCs w:val="26"/>
+              </w:rPr>
+              <w:t>/0</w:t>
+            </w:r>
+            <w:r>
+              <w:rPr>
+                <w:rFonts w:ascii="Times New Roman" w:hAnsi="Times New Roman" w:cs="Times New Roman"/>
+                <w:color w:val="000000" w:themeColor="text1"/>
+                <w:sz w:val="26"/>
+                <w:szCs w:val="26"/>
+                <w:lang w:val="vi-VN"/>
+              </w:rPr>
+              <w:t>3</w:t>
+            </w:r>
+            <w:r>
+              <w:rPr>
+                <w:rFonts w:ascii="Times New Roman" w:hAnsi="Times New Roman" w:cs="Times New Roman"/>
                 <w:color w:val="000000" w:themeColor="text1"/>
                 <w:sz w:val="26"/>
                 <w:szCs w:val="26"/>
@@ -18514,7 +18764,6 @@
             <w:r>
               <w:rPr>
                 <w:rFonts w:ascii="Times New Roman" w:hAnsi="Times New Roman" w:cs="Times New Roman"/>
-                <w:bCs/>
                 <w:color w:val="000000" w:themeColor="text1"/>
                 <w:sz w:val="26"/>
                 <w:szCs w:val="26"/>
@@ -18675,7 +18924,7 @@
                 <w:szCs w:val="26"/>
                 <w:lang w:val="vi-VN"/>
               </w:rPr>
-              <w:t>03</w:t>
+              <w:t>05</w:t>
             </w:r>
             <w:r>
               <w:rPr>
@@ -18747,7 +18996,7 @@
                 <w:szCs w:val="26"/>
                 <w:lang w:val="vi-VN"/>
               </w:rPr>
-              <w:t>03</w:t>
+              <w:t>05</w:t>
             </w:r>
             <w:r>
               <w:rPr>
@@ -18933,7 +19182,7 @@
                 <w:szCs w:val="26"/>
                 <w:lang w:val="vi-VN"/>
               </w:rPr>
-              <w:t>03</w:t>
+              <w:t>05</w:t>
             </w:r>
             <w:r>
               <w:rPr>
@@ -19005,7 +19254,7 @@
                 <w:szCs w:val="26"/>
                 <w:lang w:val="vi-VN"/>
               </w:rPr>
-              <w:t>03</w:t>
+              <w:t>05</w:t>
             </w:r>
             <w:r>
               <w:rPr>
@@ -19191,7 +19440,7 @@
                 <w:szCs w:val="26"/>
                 <w:lang w:val="vi-VN"/>
               </w:rPr>
-              <w:t>03</w:t>
+              <w:t>05</w:t>
             </w:r>
             <w:r>
               <w:rPr>
@@ -19263,7 +19512,7 @@
                 <w:szCs w:val="26"/>
                 <w:lang w:val="vi-VN"/>
               </w:rPr>
-              <w:t>03</w:t>
+              <w:t>05</w:t>
             </w:r>
             <w:r>
               <w:rPr>
@@ -19447,7 +19696,7 @@
                 <w:szCs w:val="26"/>
                 <w:lang w:val="vi-VN"/>
               </w:rPr>
-              <w:t>03</w:t>
+              <w:t>05</w:t>
             </w:r>
             <w:r>
               <w:rPr>
@@ -19519,7 +19768,7 @@
                 <w:szCs w:val="26"/>
                 <w:lang w:val="vi-VN"/>
               </w:rPr>
-              <w:t>03</w:t>
+              <w:t>05</w:t>
             </w:r>
             <w:r>
               <w:rPr>
@@ -19711,33 +19960,21 @@
               <w:rPr>
                 <w:rFonts w:ascii="Times New Roman" w:hAnsi="Times New Roman" w:cs="Times New Roman"/>
                 <w:b/>
-                <w:bCs/>
-                <w:color w:val="000000" w:themeColor="text1"/>
-                <w:sz w:val="26"/>
-                <w:szCs w:val="26"/>
-              </w:rPr>
-            </w:pPr>
-            <w:r>
-              <w:rPr>
-                <w:rFonts w:ascii="Times New Roman" w:hAnsi="Times New Roman" w:cs="Times New Roman"/>
-                <w:b/>
-                <w:color w:val="000000" w:themeColor="text1"/>
-                <w:sz w:val="26"/>
-                <w:szCs w:val="26"/>
-                <w:lang w:val="vi-VN"/>
-              </w:rPr>
-              <w:t>0</w:t>
-            </w:r>
-            <w:r>
-              <w:rPr>
-                <w:rFonts w:ascii="Times New Roman" w:hAnsi="Times New Roman" w:cs="Times New Roman"/>
-                <w:b/>
-                <w:color w:val="000000" w:themeColor="text1"/>
-                <w:sz w:val="26"/>
-                <w:szCs w:val="26"/>
-                <w:lang w:val="vi-VN"/>
-              </w:rPr>
-              <w:t>4</w:t>
+                <w:color w:val="000000" w:themeColor="text1"/>
+                <w:sz w:val="26"/>
+                <w:szCs w:val="26"/>
+              </w:rPr>
+            </w:pPr>
+            <w:r>
+              <w:rPr>
+                <w:rFonts w:ascii="Times New Roman" w:hAnsi="Times New Roman" w:cs="Times New Roman"/>
+                <w:b/>
+                <w:color w:val="000000" w:themeColor="text1"/>
+                <w:sz w:val="26"/>
+                <w:szCs w:val="26"/>
+                <w:lang w:val="vi-VN"/>
+              </w:rPr>
+              <w:t>05</w:t>
             </w:r>
             <w:r>
               <w:rPr>
@@ -19795,33 +20032,21 @@
               <w:rPr>
                 <w:rFonts w:ascii="Times New Roman" w:hAnsi="Times New Roman" w:cs="Times New Roman"/>
                 <w:b/>
-                <w:bCs/>
-                <w:color w:val="000000" w:themeColor="text1"/>
-                <w:sz w:val="26"/>
-                <w:szCs w:val="26"/>
-              </w:rPr>
-            </w:pPr>
-            <w:r>
-              <w:rPr>
-                <w:rFonts w:ascii="Times New Roman" w:hAnsi="Times New Roman" w:cs="Times New Roman"/>
-                <w:b/>
-                <w:color w:val="000000" w:themeColor="text1"/>
-                <w:sz w:val="26"/>
-                <w:szCs w:val="26"/>
-                <w:lang w:val="vi-VN"/>
-              </w:rPr>
-              <w:t>0</w:t>
-            </w:r>
-            <w:r>
-              <w:rPr>
-                <w:rFonts w:ascii="Times New Roman" w:hAnsi="Times New Roman" w:cs="Times New Roman"/>
-                <w:b/>
-                <w:color w:val="000000" w:themeColor="text1"/>
-                <w:sz w:val="26"/>
-                <w:szCs w:val="26"/>
-                <w:lang w:val="vi-VN"/>
-              </w:rPr>
-              <w:t>4</w:t>
+                <w:color w:val="000000" w:themeColor="text1"/>
+                <w:sz w:val="26"/>
+                <w:szCs w:val="26"/>
+              </w:rPr>
+            </w:pPr>
+            <w:r>
+              <w:rPr>
+                <w:rFonts w:ascii="Times New Roman" w:hAnsi="Times New Roman" w:cs="Times New Roman"/>
+                <w:b/>
+                <w:color w:val="000000" w:themeColor="text1"/>
+                <w:sz w:val="26"/>
+                <w:szCs w:val="26"/>
+                <w:lang w:val="vi-VN"/>
+              </w:rPr>
+              <w:t>05</w:t>
             </w:r>
             <w:r>
               <w:rPr>
@@ -20040,7 +20265,7 @@
                 <w:szCs w:val="26"/>
                 <w:lang w:val="vi-VN"/>
               </w:rPr>
-              <w:t>04</w:t>
+              <w:t>05</w:t>
             </w:r>
             <w:r>
               <w:rPr>
@@ -20112,7 +20337,7 @@
                 <w:szCs w:val="26"/>
                 <w:lang w:val="vi-VN"/>
               </w:rPr>
-              <w:t>04</w:t>
+              <w:t>05</w:t>
             </w:r>
             <w:r>
               <w:rPr>
@@ -20316,7 +20541,7 @@
                 <w:szCs w:val="26"/>
                 <w:lang w:val="vi-VN"/>
               </w:rPr>
-              <w:t>04</w:t>
+              <w:t>05</w:t>
             </w:r>
             <w:r>
               <w:rPr>
@@ -20388,7 +20613,7 @@
                 <w:szCs w:val="26"/>
                 <w:lang w:val="vi-VN"/>
               </w:rPr>
-              <w:t>04</w:t>
+              <w:t>05</w:t>
             </w:r>
             <w:r>
               <w:rPr>
@@ -20590,7 +20815,7 @@
                 <w:szCs w:val="26"/>
                 <w:lang w:val="vi-VN"/>
               </w:rPr>
-              <w:t>04</w:t>
+              <w:t>05</w:t>
             </w:r>
             <w:r>
               <w:rPr>
@@ -20662,7 +20887,7 @@
                 <w:szCs w:val="26"/>
                 <w:lang w:val="vi-VN"/>
               </w:rPr>
-              <w:t>04</w:t>
+              <w:t>05</w:t>
             </w:r>
             <w:r>
               <w:rPr>
@@ -20854,7 +21079,7 @@
                 <w:szCs w:val="26"/>
                 <w:lang w:val="vi-VN"/>
               </w:rPr>
-              <w:t>04</w:t>
+              <w:t>05</w:t>
             </w:r>
             <w:r>
               <w:rPr>
@@ -20926,7 +21151,7 @@
                 <w:szCs w:val="26"/>
                 <w:lang w:val="vi-VN"/>
               </w:rPr>
-              <w:t>04</w:t>
+              <w:t>05</w:t>
             </w:r>
             <w:r>
               <w:rPr>
@@ -21117,7 +21342,7 @@
                 <w:szCs w:val="26"/>
                 <w:lang w:val="vi-VN"/>
               </w:rPr>
-              <w:t>04</w:t>
+              <w:t>05</w:t>
             </w:r>
             <w:r>
               <w:rPr>
@@ -21189,7 +21414,7 @@
                 <w:szCs w:val="26"/>
                 <w:lang w:val="vi-VN"/>
               </w:rPr>
-              <w:t>04</w:t>
+              <w:t>05</w:t>
             </w:r>
             <w:r>
               <w:rPr>
@@ -21397,7 +21622,7 @@
                 <w:szCs w:val="26"/>
                 <w:lang w:val="vi-VN"/>
               </w:rPr>
-              <w:t>04</w:t>
+              <w:t>05</w:t>
             </w:r>
             <w:r>
               <w:rPr>
@@ -21469,7 +21694,7 @@
                 <w:szCs w:val="26"/>
                 <w:lang w:val="vi-VN"/>
               </w:rPr>
-              <w:t>04</w:t>
+              <w:t>05</w:t>
             </w:r>
             <w:r>
               <w:rPr>
@@ -21660,7 +21885,7 @@
                 <w:szCs w:val="26"/>
                 <w:lang w:val="vi-VN"/>
               </w:rPr>
-              <w:t>04</w:t>
+              <w:t>05</w:t>
             </w:r>
             <w:r>
               <w:rPr>
@@ -21732,7 +21957,7 @@
                 <w:szCs w:val="26"/>
                 <w:lang w:val="vi-VN"/>
               </w:rPr>
-              <w:t>04</w:t>
+              <w:t>05</w:t>
             </w:r>
             <w:r>
               <w:rPr>
@@ -21927,7 +22152,7 @@
                 <w:szCs w:val="26"/>
                 <w:lang w:val="vi-VN"/>
               </w:rPr>
-              <w:t>04</w:t>
+              <w:t>05</w:t>
             </w:r>
             <w:r>
               <w:rPr>
@@ -21999,7 +22224,7 @@
                 <w:szCs w:val="26"/>
                 <w:lang w:val="vi-VN"/>
               </w:rPr>
-              <w:t>04</w:t>
+              <w:t>05</w:t>
             </w:r>
             <w:r>
               <w:rPr>
@@ -22193,7 +22418,7 @@
                 <w:szCs w:val="26"/>
                 <w:lang w:val="vi-VN"/>
               </w:rPr>
-              <w:t>04</w:t>
+              <w:t>05</w:t>
             </w:r>
             <w:r>
               <w:rPr>
@@ -22265,7 +22490,7 @@
                 <w:szCs w:val="26"/>
                 <w:lang w:val="vi-VN"/>
               </w:rPr>
-              <w:t>04</w:t>
+              <w:t>05</w:t>
             </w:r>
             <w:r>
               <w:rPr>
@@ -23769,253 +23994,30 @@
         <w:spacing w:before="120" w:after="120" w:line="360" w:lineRule="auto"/>
         <w:rPr>
           <w:rFonts w:ascii="Times New Roman" w:eastAsia="Times New Roman" w:hAnsi="Times New Roman" w:cs="Times New Roman"/>
-          <w:sz w:val="26"/>
-          <w:szCs w:val="26"/>
+          <w:i/>
+          <w:iCs/>
+          <w:sz w:val="24"/>
+          <w:szCs w:val="24"/>
         </w:rPr>
       </w:pPr>
-      <w:hyperlink r:id="rId9" w:history="1">
-        <w:r>
-          <w:rPr>
-            <w:rFonts w:ascii="Times New Roman" w:hAnsi="Times New Roman" w:cs="Times New Roman"/>
-            <w:sz w:val="26"/>
-            <w:szCs w:val="26"/>
-          </w:rPr>
-          <w:t>https://www.atlassian.com/agile/scrum</w:t>
-        </w:r>
-      </w:hyperlink>
-    </w:p>
-    <w:p>
-      <w:pPr>
-        <w:pStyle w:val="ListParagraph"/>
-        <w:numPr>
-          <w:ilvl w:val="0"/>
-          <w:numId w:val="21"/>
-        </w:numPr>
-        <w:spacing w:before="120" w:after="120" w:line="360" w:lineRule="auto"/>
+      <w:r>
         <w:rPr>
-          <w:rFonts w:ascii="Times New Roman" w:eastAsia="Times New Roman" w:hAnsi="Times New Roman" w:cs="Times New Roman"/>
-          <w:sz w:val="26"/>
-          <w:szCs w:val="26"/>
+          <w:rFonts w:ascii="Times New Roman" w:hAnsi="Times New Roman" w:cs="Times New Roman"/>
+          <w:i/>
+          <w:iCs/>
+          <w:sz w:val="24"/>
+          <w:szCs w:val="24"/>
         </w:rPr>
-      </w:pPr>
-      <w:hyperlink r:id="rId10">
-        <w:r>
-          <w:rPr>
-            <w:rFonts w:ascii="Times New Roman" w:eastAsia="Times New Roman" w:hAnsi="Times New Roman" w:cs="Times New Roman"/>
-            <w:sz w:val="26"/>
-            <w:szCs w:val="26"/>
-          </w:rPr>
-          <w:t>https://www.cprime.com/resources/what</w:t>
-        </w:r>
-      </w:hyperlink>
-      <w:hyperlink r:id="rId11"/>
-      <w:hyperlink r:id="rId12">
-        <w:r>
-          <w:rPr>
-            <w:rFonts w:ascii="Times New Roman" w:eastAsia="Times New Roman" w:hAnsi="Times New Roman" w:cs="Times New Roman"/>
-            <w:sz w:val="26"/>
-            <w:szCs w:val="26"/>
-          </w:rPr>
-          <w:t>is</w:t>
-        </w:r>
-      </w:hyperlink>
-      <w:hyperlink r:id="rId13">
-        <w:r>
-          <w:rPr>
-            <w:rFonts w:ascii="Times New Roman" w:eastAsia="Times New Roman" w:hAnsi="Times New Roman" w:cs="Times New Roman"/>
-            <w:sz w:val="26"/>
-            <w:szCs w:val="26"/>
-          </w:rPr>
-          <w:t>-</w:t>
-        </w:r>
-      </w:hyperlink>
-      <w:hyperlink r:id="rId14">
-        <w:r>
-          <w:rPr>
-            <w:rFonts w:ascii="Times New Roman" w:eastAsia="Times New Roman" w:hAnsi="Times New Roman" w:cs="Times New Roman"/>
-            <w:sz w:val="26"/>
-            <w:szCs w:val="26"/>
-          </w:rPr>
-          <w:t>agile</w:t>
-        </w:r>
-      </w:hyperlink>
-      <w:hyperlink r:id="rId15">
-        <w:r>
-          <w:rPr>
-            <w:rFonts w:ascii="Times New Roman" w:eastAsia="Times New Roman" w:hAnsi="Times New Roman" w:cs="Times New Roman"/>
-            <w:sz w:val="26"/>
-            <w:szCs w:val="26"/>
-          </w:rPr>
-          <w:t>-</w:t>
-        </w:r>
-      </w:hyperlink>
-      <w:hyperlink r:id="rId16">
-        <w:r>
-          <w:rPr>
-            <w:rFonts w:ascii="Times New Roman" w:eastAsia="Times New Roman" w:hAnsi="Times New Roman" w:cs="Times New Roman"/>
-            <w:sz w:val="26"/>
-            <w:szCs w:val="26"/>
-          </w:rPr>
-          <w:t>what</w:t>
-        </w:r>
-      </w:hyperlink>
-      <w:hyperlink r:id="rId17">
-        <w:r>
-          <w:rPr>
-            <w:rFonts w:ascii="Times New Roman" w:eastAsia="Times New Roman" w:hAnsi="Times New Roman" w:cs="Times New Roman"/>
-            <w:sz w:val="26"/>
-            <w:szCs w:val="26"/>
-          </w:rPr>
-          <w:t>-</w:t>
-        </w:r>
-      </w:hyperlink>
-      <w:hyperlink r:id="rId18">
-        <w:r>
-          <w:rPr>
-            <w:rFonts w:ascii="Times New Roman" w:eastAsia="Times New Roman" w:hAnsi="Times New Roman" w:cs="Times New Roman"/>
-            <w:sz w:val="26"/>
-            <w:szCs w:val="26"/>
-          </w:rPr>
-          <w:t>is</w:t>
-        </w:r>
-      </w:hyperlink>
-      <w:hyperlink r:id="rId19">
-        <w:r>
-          <w:rPr>
-            <w:rFonts w:ascii="Times New Roman" w:eastAsia="Times New Roman" w:hAnsi="Times New Roman" w:cs="Times New Roman"/>
-            <w:sz w:val="26"/>
-            <w:szCs w:val="26"/>
-          </w:rPr>
-          <w:t>-</w:t>
-        </w:r>
-      </w:hyperlink>
-      <w:hyperlink r:id="rId20">
-        <w:r>
-          <w:rPr>
-            <w:rFonts w:ascii="Times New Roman" w:eastAsia="Times New Roman" w:hAnsi="Times New Roman" w:cs="Times New Roman"/>
-            <w:sz w:val="26"/>
-            <w:szCs w:val="26"/>
-          </w:rPr>
-          <w:t>scrum/</w:t>
-        </w:r>
-      </w:hyperlink>
-      <w:hyperlink r:id="rId21">
-        <w:r>
-          <w:rPr>
-            <w:rFonts w:ascii="Times New Roman" w:eastAsia="Times New Roman" w:hAnsi="Times New Roman" w:cs="Times New Roman"/>
-            <w:sz w:val="26"/>
-            <w:szCs w:val="26"/>
-          </w:rPr>
-          <w:t xml:space="preserve"> </w:t>
-        </w:r>
-      </w:hyperlink>
-    </w:p>
-    <w:p>
-      <w:pPr>
-        <w:pStyle w:val="ListParagraph"/>
-        <w:numPr>
-          <w:ilvl w:val="0"/>
-          <w:numId w:val="21"/>
-        </w:numPr>
-        <w:spacing w:before="120" w:after="120" w:line="360" w:lineRule="auto"/>
-        <w:rPr>
-          <w:rFonts w:ascii="Times New Roman" w:eastAsia="Times New Roman" w:hAnsi="Times New Roman" w:cs="Times New Roman"/>
-          <w:sz w:val="26"/>
-          <w:szCs w:val="26"/>
-        </w:rPr>
-      </w:pPr>
-      <w:hyperlink r:id="rId22">
-        <w:r>
-          <w:rPr>
-            <w:rFonts w:ascii="Times New Roman" w:eastAsia="Times New Roman" w:hAnsi="Times New Roman" w:cs="Times New Roman"/>
-            <w:sz w:val="26"/>
-            <w:szCs w:val="26"/>
-          </w:rPr>
-          <w:t>https://www.agilealliance.org/agile101/</w:t>
-        </w:r>
-      </w:hyperlink>
-      <w:hyperlink r:id="rId23">
-        <w:r>
-          <w:rPr>
-            <w:rFonts w:ascii="Times New Roman" w:eastAsia="Times New Roman" w:hAnsi="Times New Roman" w:cs="Times New Roman"/>
-            <w:sz w:val="26"/>
-            <w:szCs w:val="26"/>
-          </w:rPr>
-          <w:t xml:space="preserve"> </w:t>
-        </w:r>
-      </w:hyperlink>
-    </w:p>
-    <w:p>
-      <w:pPr>
-        <w:pStyle w:val="ListParagraph"/>
-        <w:numPr>
-          <w:ilvl w:val="0"/>
-          <w:numId w:val="21"/>
-        </w:numPr>
-        <w:spacing w:before="120" w:after="120" w:line="360" w:lineRule="auto"/>
-        <w:rPr>
-          <w:rFonts w:ascii="Times New Roman" w:eastAsia="Times New Roman" w:hAnsi="Times New Roman" w:cs="Times New Roman"/>
-          <w:sz w:val="26"/>
-          <w:szCs w:val="26"/>
-        </w:rPr>
-      </w:pPr>
-      <w:hyperlink r:id="rId24" w:history="1">
-        <w:r>
-          <w:rPr>
-            <w:rStyle w:val="Hyperlink"/>
-            <w:rFonts w:ascii="Times New Roman" w:eastAsia="Times New Roman" w:hAnsi="Times New Roman" w:cs="Times New Roman"/>
-            <w:sz w:val="26"/>
-            <w:szCs w:val="26"/>
-          </w:rPr>
-          <w:t>https://fnb.mysapo.vn/admin/authorization/login</w:t>
-        </w:r>
-      </w:hyperlink>
-    </w:p>
-    <w:p>
-      <w:pPr>
-        <w:pStyle w:val="ListParagraph"/>
-        <w:numPr>
-          <w:ilvl w:val="0"/>
-          <w:numId w:val="21"/>
-        </w:numPr>
-        <w:spacing w:before="120" w:after="120" w:line="360" w:lineRule="auto"/>
-        <w:rPr>
-          <w:rFonts w:ascii="Times New Roman" w:eastAsia="Times New Roman" w:hAnsi="Times New Roman" w:cs="Times New Roman"/>
-          <w:sz w:val="26"/>
-          <w:szCs w:val="26"/>
-        </w:rPr>
-      </w:pPr>
-      <w:hyperlink r:id="rId25" w:history="1">
-        <w:r>
-          <w:rPr>
-            <w:rStyle w:val="Hyperlink"/>
-            <w:rFonts w:ascii="Times New Roman" w:eastAsia="Times New Roman" w:hAnsi="Times New Roman" w:cs="Times New Roman"/>
-            <w:sz w:val="26"/>
-            <w:szCs w:val="26"/>
-          </w:rPr>
-          <w:t>https://phanmemtinhluong.com/phan-mem-quan-ly-suat-an-cong-nghiep/</w:t>
-        </w:r>
-      </w:hyperlink>
-    </w:p>
-    <w:p>
-      <w:pPr>
-        <w:spacing w:before="120" w:after="120" w:line="360" w:lineRule="auto"/>
-        <w:ind w:left="360"/>
-        <w:rPr>
-          <w:rFonts w:ascii="Times New Roman" w:eastAsia="Times New Roman" w:hAnsi="Times New Roman" w:cs="Times New Roman"/>
-          <w:i/>
-          <w:sz w:val="26"/>
-          <w:szCs w:val="26"/>
-        </w:rPr>
-      </w:pPr>
+        <w:t>https://www.atlassian.com/agile/project-management/waterfall-methodology</w:t>
+      </w:r>
     </w:p>
     <w:sectPr>
-      <w:headerReference w:type="even" r:id="rId26"/>
-      <w:headerReference w:type="default" r:id="rId27"/>
-      <w:footerReference w:type="even" r:id="rId28"/>
-      <w:footerReference w:type="default" r:id="rId29"/>
-      <w:headerReference w:type="first" r:id="rId30"/>
-      <w:footerReference w:type="first" r:id="rId31"/>
+      <w:headerReference w:type="even" r:id="rId9"/>
+      <w:headerReference w:type="default" r:id="rId10"/>
+      <w:footerReference w:type="even" r:id="rId11"/>
+      <w:footerReference w:type="default" r:id="rId12"/>
+      <w:headerReference w:type="first" r:id="rId13"/>
+      <w:footerReference w:type="first" r:id="rId14"/>
       <w:pgSz w:w="11907" w:h="16840" w:code="9"/>
       <w:pgMar w:top="851" w:right="1276" w:bottom="851" w:left="1446" w:header="720" w:footer="720" w:gutter="0"/>
       <w:pgBorders w:display="firstPage">
@@ -28204,6 +28206,30 @@
       <w:ind w:left="440"/>
     </w:pPr>
   </w:style>
+  <w:style w:type="character" w:styleId="UnresolvedMention">
+    <w:name w:val="Unresolved Mention"/>
+    <w:basedOn w:val="DefaultParagraphFont"/>
+    <w:uiPriority w:val="99"/>
+    <w:semiHidden/>
+    <w:unhideWhenUsed/>
+    <w:rsid w:val="00A00D01"/>
+    <w:rPr>
+      <w:color w:val="605E5C"/>
+      <w:shd w:val="clear" w:color="auto" w:fill="E1DFDD"/>
+    </w:rPr>
+  </w:style>
+  <w:style w:type="character" w:styleId="FollowedHyperlink">
+    <w:name w:val="FollowedHyperlink"/>
+    <w:basedOn w:val="DefaultParagraphFont"/>
+    <w:uiPriority w:val="99"/>
+    <w:semiHidden/>
+    <w:unhideWhenUsed/>
+    <w:rsid w:val="00A00D01"/>
+    <w:rPr>
+      <w:color w:val="954F72" w:themeColor="followedHyperlink"/>
+      <w:u w:val="single"/>
+    </w:rPr>
+  </w:style>
 </w:styles>
 </file>
 

</xml_diff>